<commit_message>
Inserido o validador de CPF, realizada adequacao para atender a padronizacao, removida limitacao de caracteres para o campo RG (julguei necessario, visto que definimos que o campo nao tera mascara) e correcao das virgulas soltas quando o campo complemento estava vazio. OBS: Busquei adequar as variaveis datas, inserindo por exemplo "data_assistido". Ocorre que, verificando, vi que, ao que parece, o docassemble le como variavel o trecho DATAtype, sendo que quando nao ha nenhuma variavel "data" no documento, a entrevista nao roda. Sendo assim, nao adequei esta variavel a padronizacao.
</commit_message>
<xml_diff>
--- a/docassemble/docsdaj/data/templates/requerimento-para-desarquivamento.docx
+++ b/docassemble/docsdaj/data/templates/requerimento-para-desarquivamento.docx
@@ -1,6 +1,6 @@
 
 <file path=word/document.xml><?xml version="1.0" encoding="utf-8"?>
-<w:document xmlns:wpc="http://schemas.microsoft.com/office/word/2010/wordprocessingCanvas" xmlns:cx="http://schemas.microsoft.com/office/drawing/2014/chartex" xmlns:cx1="http://schemas.microsoft.com/office/drawing/2015/9/8/chartex" xmlns:cx2="http://schemas.microsoft.com/office/drawing/2015/10/21/chartex" xmlns:cx3="http://schemas.microsoft.com/office/drawing/2016/5/9/chartex" xmlns:cx4="http://schemas.microsoft.com/office/drawing/2016/5/10/chartex" xmlns:cx5="http://schemas.microsoft.com/office/drawing/2016/5/11/chartex" xmlns:cx6="http://schemas.microsoft.com/office/drawing/2016/5/12/chartex" xmlns:cx7="http://schemas.microsoft.com/office/drawing/2016/5/13/chartex" xmlns:cx8="http://schemas.microsoft.com/office/drawing/2016/5/14/chartex" xmlns:mc="http://schemas.openxmlformats.org/markup-compatibility/2006" xmlns:aink="http://schemas.microsoft.com/office/drawing/2016/ink" xmlns:am3d="http://schemas.microsoft.com/office/drawing/2017/model3d" xmlns:o="urn:schemas-microsoft-com:office:office" xmlns:r="http://schemas.openxmlformats.org/officeDocument/2006/relationships" xmlns:m="http://schemas.openxmlformats.org/officeDocument/2006/math" xmlns:v="urn:schemas-microsoft-com:vml" xmlns:wp14="http://schemas.microsoft.com/office/word/2010/wordprocessingDrawing" xmlns:wp="http://schemas.openxmlformats.org/drawingml/2006/wordprocessingDrawing" xmlns:w10="urn:schemas-microsoft-com:office:word" xmlns:w="http://schemas.openxmlformats.org/wordprocessingml/2006/main" xmlns:w14="http://schemas.microsoft.com/office/word/2010/wordml" xmlns:w15="http://schemas.microsoft.com/office/word/2012/wordml" xmlns:w16cid="http://schemas.microsoft.com/office/word/2016/wordml/cid" xmlns:w16se="http://schemas.microsoft.com/office/word/2015/wordml/symex" xmlns:wpg="http://schemas.microsoft.com/office/word/2010/wordprocessingGroup" xmlns:wpi="http://schemas.microsoft.com/office/word/2010/wordprocessingInk" xmlns:wne="http://schemas.microsoft.com/office/word/2006/wordml" xmlns:wps="http://schemas.microsoft.com/office/word/2010/wordprocessingShape" mc:Ignorable="w14 w15 w16se w16cid wp14">
+<w:document xmlns:wpc="http://schemas.microsoft.com/office/word/2010/wordprocessingCanvas" xmlns:cx="http://schemas.microsoft.com/office/drawing/2014/chartex" xmlns:cx1="http://schemas.microsoft.com/office/drawing/2015/9/8/chartex" xmlns:cx2="http://schemas.microsoft.com/office/drawing/2015/10/21/chartex" xmlns:cx3="http://schemas.microsoft.com/office/drawing/2016/5/9/chartex" xmlns:cx4="http://schemas.microsoft.com/office/drawing/2016/5/10/chartex" xmlns:cx5="http://schemas.microsoft.com/office/drawing/2016/5/11/chartex" xmlns:cx6="http://schemas.microsoft.com/office/drawing/2016/5/12/chartex" xmlns:cx7="http://schemas.microsoft.com/office/drawing/2016/5/13/chartex" xmlns:cx8="http://schemas.microsoft.com/office/drawing/2016/5/14/chartex" xmlns:mc="http://schemas.openxmlformats.org/markup-compatibility/2006" xmlns:aink="http://schemas.microsoft.com/office/drawing/2016/ink" xmlns:am3d="http://schemas.microsoft.com/office/drawing/2017/model3d" xmlns:o="urn:schemas-microsoft-com:office:office" xmlns:r="http://schemas.openxmlformats.org/officeDocument/2006/relationships" xmlns:m="http://schemas.openxmlformats.org/officeDocument/2006/math" xmlns:v="urn:schemas-microsoft-com:vml" xmlns:wp14="http://schemas.microsoft.com/office/word/2010/wordprocessingDrawing" xmlns:wp="http://schemas.openxmlformats.org/drawingml/2006/wordprocessingDrawing" xmlns:w10="urn:schemas-microsoft-com:office:word" xmlns:w="http://schemas.openxmlformats.org/wordprocessingml/2006/main" xmlns:w14="http://schemas.microsoft.com/office/word/2010/wordml" xmlns:w15="http://schemas.microsoft.com/office/word/2012/wordml" xmlns:w16cex="http://schemas.microsoft.com/office/word/2018/wordml/cex" xmlns:w16cid="http://schemas.microsoft.com/office/word/2016/wordml/cid" xmlns:w16="http://schemas.microsoft.com/office/word/2018/wordml" xmlns:w16sdtdh="http://schemas.microsoft.com/office/word/2020/wordml/sdtdatahash" xmlns:w16se="http://schemas.microsoft.com/office/word/2015/wordml/symex" xmlns:wpg="http://schemas.microsoft.com/office/word/2010/wordprocessingGroup" xmlns:wpi="http://schemas.microsoft.com/office/word/2010/wordprocessingInk" xmlns:wne="http://schemas.microsoft.com/office/word/2006/wordml" xmlns:wps="http://schemas.microsoft.com/office/word/2010/wordprocessingShape" mc:Ignorable="w14 w15 w16se w16cid w16 w16cex w16sdtdh wp14">
   <w:body>
     <w:p>
       <w:pPr>
@@ -118,7 +118,47 @@
           <w:sz w:val="24"/>
           <w:szCs w:val="24"/>
         </w:rPr>
-        <w:t xml:space="preserve"> }}, residente e domiciliado(a) a {{ logradouro }}, {{ </w:t>
+        <w:t xml:space="preserve"> }}, residente e domiciliado(a) </w:t>
+      </w:r>
+      <w:r>
+        <w:rPr>
+          <w:rFonts w:ascii="Times New Roman" w:eastAsia="Times New Roman" w:hAnsi="Times New Roman" w:cs="Times New Roman"/>
+          <w:sz w:val="24"/>
+          <w:szCs w:val="24"/>
+        </w:rPr>
+        <w:t>à</w:t>
+      </w:r>
+      <w:r>
+        <w:rPr>
+          <w:rFonts w:ascii="Times New Roman" w:eastAsia="Times New Roman" w:hAnsi="Times New Roman" w:cs="Times New Roman"/>
+          <w:sz w:val="24"/>
+          <w:szCs w:val="24"/>
+        </w:rPr>
+        <w:t xml:space="preserve"> {{ logradouro }}, </w:t>
+      </w:r>
+      <w:r>
+        <w:rPr>
+          <w:rFonts w:ascii="Times New Roman" w:eastAsia="Times New Roman" w:hAnsi="Times New Roman" w:cs="Times New Roman"/>
+          <w:sz w:val="24"/>
+          <w:szCs w:val="24"/>
+        </w:rPr>
+        <w:t xml:space="preserve">{{ complemento }} </w:t>
+      </w:r>
+      <w:r>
+        <w:rPr>
+          <w:rFonts w:ascii="Times New Roman" w:eastAsia="Times New Roman" w:hAnsi="Times New Roman" w:cs="Times New Roman"/>
+          <w:sz w:val="24"/>
+          <w:szCs w:val="24"/>
+        </w:rPr>
+        <w:t xml:space="preserve">nº </w:t>
+      </w:r>
+      <w:r>
+        <w:rPr>
+          <w:rFonts w:ascii="Times New Roman" w:eastAsia="Times New Roman" w:hAnsi="Times New Roman" w:cs="Times New Roman"/>
+          <w:sz w:val="24"/>
+          <w:szCs w:val="24"/>
+        </w:rPr>
+        <w:t xml:space="preserve">{{ </w:t>
       </w:r>
       <w:proofErr w:type="spellStart"/>
       <w:r>
@@ -136,7 +176,33 @@
           <w:sz w:val="24"/>
           <w:szCs w:val="24"/>
         </w:rPr>
-        <w:t xml:space="preserve"> }}, {{ complemento }}, {{ bairro }}, {{ cidade }}, {{ </w:t>
+        <w:t xml:space="preserve"> }}, {{ bairro }}, {{ </w:t>
+      </w:r>
+      <w:proofErr w:type="spellStart"/>
+      <w:r>
+        <w:rPr>
+          <w:rFonts w:ascii="Times New Roman" w:eastAsia="Times New Roman" w:hAnsi="Times New Roman" w:cs="Times New Roman"/>
+          <w:sz w:val="24"/>
+          <w:szCs w:val="24"/>
+        </w:rPr>
+        <w:t>cidade</w:t>
+      </w:r>
+      <w:r>
+        <w:rPr>
+          <w:rFonts w:ascii="Times New Roman" w:eastAsia="Times New Roman" w:hAnsi="Times New Roman" w:cs="Times New Roman"/>
+          <w:sz w:val="24"/>
+          <w:szCs w:val="24"/>
+        </w:rPr>
+        <w:t>_assistido</w:t>
+      </w:r>
+      <w:proofErr w:type="spellEnd"/>
+      <w:r>
+        <w:rPr>
+          <w:rFonts w:ascii="Times New Roman" w:eastAsia="Times New Roman" w:hAnsi="Times New Roman" w:cs="Times New Roman"/>
+          <w:sz w:val="24"/>
+          <w:szCs w:val="24"/>
+        </w:rPr>
+        <w:t xml:space="preserve"> }}, {{ </w:t>
       </w:r>
       <w:proofErr w:type="spellStart"/>
       <w:r>
@@ -193,7 +259,6 @@
           <w:szCs w:val="24"/>
         </w:rPr>
       </w:pPr>
-      <w:proofErr w:type="gramStart"/>
       <w:r>
         <w:rPr>
           <w:rFonts w:ascii="Times New Roman" w:eastAsia="Times New Roman" w:hAnsi="Times New Roman" w:cs="Times New Roman"/>
@@ -209,16 +274,7 @@
           <w:sz w:val="24"/>
           <w:szCs w:val="24"/>
         </w:rPr>
-        <w:t>razoes</w:t>
-      </w:r>
-      <w:proofErr w:type="gramEnd"/>
-      <w:r>
-        <w:rPr>
-          <w:rFonts w:ascii="Times New Roman" w:eastAsia="Times New Roman" w:hAnsi="Times New Roman" w:cs="Times New Roman"/>
-          <w:sz w:val="24"/>
-          <w:szCs w:val="24"/>
-        </w:rPr>
-        <w:t>_desarquivamento</w:t>
+        <w:t>razoes_desarquivamento</w:t>
       </w:r>
       <w:proofErr w:type="spellEnd"/>
       <w:r>
@@ -284,7 +340,6 @@
         </w:rPr>
         <w:t xml:space="preserve">Data do arquivamento: </w:t>
       </w:r>
-      <w:proofErr w:type="gramStart"/>
       <w:r>
         <w:rPr>
           <w:rFonts w:ascii="Times New Roman" w:eastAsia="Times New Roman" w:hAnsi="Times New Roman" w:cs="Times New Roman"/>
@@ -300,16 +355,7 @@
           <w:sz w:val="24"/>
           <w:szCs w:val="24"/>
         </w:rPr>
-        <w:t>data</w:t>
-      </w:r>
-      <w:proofErr w:type="gramEnd"/>
-      <w:r>
-        <w:rPr>
-          <w:rFonts w:ascii="Times New Roman" w:eastAsia="Times New Roman" w:hAnsi="Times New Roman" w:cs="Times New Roman"/>
-          <w:sz w:val="24"/>
-          <w:szCs w:val="24"/>
-        </w:rPr>
-        <w:t>_arquivamento</w:t>
+        <w:t>data_arquivamento</w:t>
       </w:r>
       <w:proofErr w:type="spellEnd"/>
       <w:r>
@@ -347,16 +393,7 @@
           <w:sz w:val="24"/>
           <w:szCs w:val="24"/>
         </w:rPr>
-        <w:t xml:space="preserve"> </w:t>
-      </w:r>
-      <w:proofErr w:type="gramStart"/>
-      <w:r>
-        <w:rPr>
-          <w:rFonts w:ascii="Times New Roman" w:eastAsia="Times New Roman" w:hAnsi="Times New Roman" w:cs="Times New Roman"/>
-          <w:sz w:val="24"/>
-          <w:szCs w:val="24"/>
-        </w:rPr>
-        <w:t xml:space="preserve">{{ </w:t>
+        <w:t xml:space="preserve"> {{ </w:t>
       </w:r>
       <w:proofErr w:type="spellStart"/>
       <w:r>
@@ -365,16 +402,7 @@
           <w:sz w:val="24"/>
           <w:szCs w:val="24"/>
         </w:rPr>
-        <w:t>motivos</w:t>
-      </w:r>
-      <w:proofErr w:type="gramEnd"/>
-      <w:r>
-        <w:rPr>
-          <w:rFonts w:ascii="Times New Roman" w:eastAsia="Times New Roman" w:hAnsi="Times New Roman" w:cs="Times New Roman"/>
-          <w:sz w:val="24"/>
-          <w:szCs w:val="24"/>
-        </w:rPr>
-        <w:t>_arquivamento</w:t>
+        <w:t>motivos_arquivamento</w:t>
       </w:r>
       <w:proofErr w:type="spellEnd"/>
       <w:r>
@@ -420,7 +448,25 @@
           <w:sz w:val="24"/>
           <w:szCs w:val="24"/>
         </w:rPr>
-        <w:t xml:space="preserve"> decisao %}</w:t>
+        <w:t xml:space="preserve"> </w:t>
+      </w:r>
+      <w:proofErr w:type="spellStart"/>
+      <w:r>
+        <w:rPr>
+          <w:rFonts w:ascii="Times New Roman" w:eastAsia="Times New Roman" w:hAnsi="Times New Roman" w:cs="Times New Roman"/>
+          <w:sz w:val="24"/>
+          <w:szCs w:val="24"/>
+        </w:rPr>
+        <w:t>decisao</w:t>
+      </w:r>
+      <w:proofErr w:type="spellEnd"/>
+      <w:r>
+        <w:rPr>
+          <w:rFonts w:ascii="Times New Roman" w:eastAsia="Times New Roman" w:hAnsi="Times New Roman" w:cs="Times New Roman"/>
+          <w:sz w:val="24"/>
+          <w:szCs w:val="24"/>
+        </w:rPr>
+        <w:t xml:space="preserve"> %}</w:t>
       </w:r>
     </w:p>
     <w:p>
@@ -449,16 +495,7 @@
           <w:sz w:val="24"/>
           <w:szCs w:val="24"/>
         </w:rPr>
-        <w:t xml:space="preserve"> </w:t>
-      </w:r>
-      <w:proofErr w:type="gramStart"/>
-      <w:r>
-        <w:rPr>
-          <w:rFonts w:ascii="Times New Roman" w:eastAsia="Times New Roman" w:hAnsi="Times New Roman" w:cs="Times New Roman"/>
-          <w:sz w:val="24"/>
-          <w:szCs w:val="24"/>
-        </w:rPr>
-        <w:t xml:space="preserve">{{ </w:t>
+        <w:t xml:space="preserve"> {{ </w:t>
       </w:r>
       <w:proofErr w:type="spellStart"/>
       <w:r>
@@ -467,16 +504,7 @@
           <w:sz w:val="24"/>
           <w:szCs w:val="24"/>
         </w:rPr>
-        <w:t>num</w:t>
-      </w:r>
-      <w:proofErr w:type="gramEnd"/>
-      <w:r>
-        <w:rPr>
-          <w:rFonts w:ascii="Times New Roman" w:eastAsia="Times New Roman" w:hAnsi="Times New Roman" w:cs="Times New Roman"/>
-          <w:sz w:val="24"/>
-          <w:szCs w:val="24"/>
-        </w:rPr>
-        <w:t>_acao</w:t>
+        <w:t>num_acao</w:t>
       </w:r>
       <w:proofErr w:type="spellEnd"/>
       <w:r>
@@ -547,16 +575,32 @@
           <w:szCs w:val="24"/>
         </w:rPr>
       </w:pPr>
-      <w:proofErr w:type="gramStart"/>
-      <w:r>
-        <w:rPr>
-          <w:rFonts w:ascii="Times New Roman" w:eastAsia="Times New Roman" w:hAnsi="Times New Roman" w:cs="Times New Roman"/>
-          <w:sz w:val="24"/>
-          <w:szCs w:val="24"/>
-        </w:rPr>
-        <w:t>{{ cidade</w:t>
-      </w:r>
-      <w:proofErr w:type="gramEnd"/>
+      <w:r>
+        <w:rPr>
+          <w:rFonts w:ascii="Times New Roman" w:eastAsia="Times New Roman" w:hAnsi="Times New Roman" w:cs="Times New Roman"/>
+          <w:sz w:val="24"/>
+          <w:szCs w:val="24"/>
+        </w:rPr>
+        <w:t xml:space="preserve">{{ </w:t>
+      </w:r>
+      <w:proofErr w:type="spellStart"/>
+      <w:r>
+        <w:rPr>
+          <w:rFonts w:ascii="Times New Roman" w:eastAsia="Times New Roman" w:hAnsi="Times New Roman" w:cs="Times New Roman"/>
+          <w:sz w:val="24"/>
+          <w:szCs w:val="24"/>
+        </w:rPr>
+        <w:t>cidade</w:t>
+      </w:r>
+      <w:r>
+        <w:rPr>
+          <w:rFonts w:ascii="Times New Roman" w:eastAsia="Times New Roman" w:hAnsi="Times New Roman" w:cs="Times New Roman"/>
+          <w:sz w:val="24"/>
+          <w:szCs w:val="24"/>
+        </w:rPr>
+        <w:t>_assinatura</w:t>
+      </w:r>
+      <w:proofErr w:type="spellEnd"/>
       <w:r>
         <w:rPr>
           <w:rFonts w:ascii="Times New Roman" w:eastAsia="Times New Roman" w:hAnsi="Times New Roman" w:cs="Times New Roman"/>
@@ -608,7 +652,6 @@
           <w:szCs w:val="24"/>
         </w:rPr>
       </w:pPr>
-      <w:proofErr w:type="gramStart"/>
       <w:r>
         <w:rPr>
           <w:rFonts w:ascii="Times New Roman" w:eastAsia="Times New Roman" w:hAnsi="Times New Roman" w:cs="Times New Roman"/>
@@ -624,16 +667,7 @@
           <w:sz w:val="24"/>
           <w:szCs w:val="24"/>
         </w:rPr>
-        <w:t>nome</w:t>
-      </w:r>
-      <w:proofErr w:type="gramEnd"/>
-      <w:r>
-        <w:rPr>
-          <w:rFonts w:ascii="Times New Roman" w:eastAsia="Times New Roman" w:hAnsi="Times New Roman" w:cs="Times New Roman"/>
-          <w:sz w:val="24"/>
-          <w:szCs w:val="24"/>
-        </w:rPr>
-        <w:t>_assistido</w:t>
+        <w:t>nome_assistido</w:t>
       </w:r>
       <w:proofErr w:type="spellEnd"/>
       <w:r>
@@ -662,16 +696,7 @@
           <w:sz w:val="24"/>
           <w:szCs w:val="24"/>
         </w:rPr>
-        <w:t xml:space="preserve">CPF: </w:t>
-      </w:r>
-      <w:proofErr w:type="gramStart"/>
-      <w:r>
-        <w:rPr>
-          <w:rFonts w:ascii="Times New Roman" w:eastAsia="Times New Roman" w:hAnsi="Times New Roman" w:cs="Times New Roman"/>
-          <w:sz w:val="24"/>
-          <w:szCs w:val="24"/>
-        </w:rPr>
-        <w:t xml:space="preserve">{{ </w:t>
+        <w:t xml:space="preserve">CPF: {{ </w:t>
       </w:r>
       <w:proofErr w:type="spellStart"/>
       <w:r>
@@ -680,16 +705,7 @@
           <w:sz w:val="24"/>
           <w:szCs w:val="24"/>
         </w:rPr>
-        <w:t>num</w:t>
-      </w:r>
-      <w:proofErr w:type="gramEnd"/>
-      <w:r>
-        <w:rPr>
-          <w:rFonts w:ascii="Times New Roman" w:eastAsia="Times New Roman" w:hAnsi="Times New Roman" w:cs="Times New Roman"/>
-          <w:sz w:val="24"/>
-          <w:szCs w:val="24"/>
-        </w:rPr>
-        <w:t>_cpf</w:t>
+        <w:t>num_cpf</w:t>
       </w:r>
       <w:proofErr w:type="spellEnd"/>
       <w:r>
@@ -700,8 +716,6 @@
         </w:rPr>
         <w:t xml:space="preserve"> }}</w:t>
       </w:r>
-      <w:bookmarkStart w:id="0" w:name="_GoBack"/>
-      <w:bookmarkEnd w:id="0"/>
     </w:p>
     <w:p>
       <w:pPr>
@@ -720,16 +734,7 @@
           <w:sz w:val="24"/>
           <w:szCs w:val="24"/>
         </w:rPr>
-        <w:t xml:space="preserve">RG: </w:t>
-      </w:r>
-      <w:proofErr w:type="gramStart"/>
-      <w:r>
-        <w:rPr>
-          <w:rFonts w:ascii="Times New Roman" w:eastAsia="Times New Roman" w:hAnsi="Times New Roman" w:cs="Times New Roman"/>
-          <w:sz w:val="24"/>
-          <w:szCs w:val="24"/>
-        </w:rPr>
-        <w:t xml:space="preserve">{{ </w:t>
+        <w:t xml:space="preserve">RG: {{ </w:t>
       </w:r>
       <w:proofErr w:type="spellStart"/>
       <w:r>
@@ -738,16 +743,7 @@
           <w:sz w:val="24"/>
           <w:szCs w:val="24"/>
         </w:rPr>
-        <w:t>num</w:t>
-      </w:r>
-      <w:proofErr w:type="gramEnd"/>
-      <w:r>
-        <w:rPr>
-          <w:rFonts w:ascii="Times New Roman" w:eastAsia="Times New Roman" w:hAnsi="Times New Roman" w:cs="Times New Roman"/>
-          <w:sz w:val="24"/>
-          <w:szCs w:val="24"/>
-        </w:rPr>
-        <w:t>_rg</w:t>
+        <w:t>num_rg</w:t>
       </w:r>
       <w:proofErr w:type="spellEnd"/>
       <w:r>
@@ -784,7 +780,7 @@
 </file>
 
 <file path=word/endnotes.xml><?xml version="1.0" encoding="utf-8"?>
-<w:endnotes xmlns:wpc="http://schemas.microsoft.com/office/word/2010/wordprocessingCanvas" xmlns:cx="http://schemas.microsoft.com/office/drawing/2014/chartex" xmlns:cx1="http://schemas.microsoft.com/office/drawing/2015/9/8/chartex" xmlns:cx2="http://schemas.microsoft.com/office/drawing/2015/10/21/chartex" xmlns:cx3="http://schemas.microsoft.com/office/drawing/2016/5/9/chartex" xmlns:cx4="http://schemas.microsoft.com/office/drawing/2016/5/10/chartex" xmlns:cx5="http://schemas.microsoft.com/office/drawing/2016/5/11/chartex" xmlns:cx6="http://schemas.microsoft.com/office/drawing/2016/5/12/chartex" xmlns:cx7="http://schemas.microsoft.com/office/drawing/2016/5/13/chartex" xmlns:cx8="http://schemas.microsoft.com/office/drawing/2016/5/14/chartex" xmlns:mc="http://schemas.openxmlformats.org/markup-compatibility/2006" xmlns:aink="http://schemas.microsoft.com/office/drawing/2016/ink" xmlns:am3d="http://schemas.microsoft.com/office/drawing/2017/model3d" xmlns:o="urn:schemas-microsoft-com:office:office" xmlns:r="http://schemas.openxmlformats.org/officeDocument/2006/relationships" xmlns:m="http://schemas.openxmlformats.org/officeDocument/2006/math" xmlns:v="urn:schemas-microsoft-com:vml" xmlns:wp14="http://schemas.microsoft.com/office/word/2010/wordprocessingDrawing" xmlns:wp="http://schemas.openxmlformats.org/drawingml/2006/wordprocessingDrawing" xmlns:w10="urn:schemas-microsoft-com:office:word" xmlns:w="http://schemas.openxmlformats.org/wordprocessingml/2006/main" xmlns:w14="http://schemas.microsoft.com/office/word/2010/wordml" xmlns:w15="http://schemas.microsoft.com/office/word/2012/wordml" xmlns:w16cid="http://schemas.microsoft.com/office/word/2016/wordml/cid" xmlns:w16se="http://schemas.microsoft.com/office/word/2015/wordml/symex" xmlns:wpg="http://schemas.microsoft.com/office/word/2010/wordprocessingGroup" xmlns:wpi="http://schemas.microsoft.com/office/word/2010/wordprocessingInk" xmlns:wne="http://schemas.microsoft.com/office/word/2006/wordml" xmlns:wps="http://schemas.microsoft.com/office/word/2010/wordprocessingShape" mc:Ignorable="w14 w15 w16se w16cid wp14">
+<w:endnotes xmlns:wpc="http://schemas.microsoft.com/office/word/2010/wordprocessingCanvas" xmlns:cx="http://schemas.microsoft.com/office/drawing/2014/chartex" xmlns:cx1="http://schemas.microsoft.com/office/drawing/2015/9/8/chartex" xmlns:cx2="http://schemas.microsoft.com/office/drawing/2015/10/21/chartex" xmlns:cx3="http://schemas.microsoft.com/office/drawing/2016/5/9/chartex" xmlns:cx4="http://schemas.microsoft.com/office/drawing/2016/5/10/chartex" xmlns:cx5="http://schemas.microsoft.com/office/drawing/2016/5/11/chartex" xmlns:cx6="http://schemas.microsoft.com/office/drawing/2016/5/12/chartex" xmlns:cx7="http://schemas.microsoft.com/office/drawing/2016/5/13/chartex" xmlns:cx8="http://schemas.microsoft.com/office/drawing/2016/5/14/chartex" xmlns:mc="http://schemas.openxmlformats.org/markup-compatibility/2006" xmlns:aink="http://schemas.microsoft.com/office/drawing/2016/ink" xmlns:am3d="http://schemas.microsoft.com/office/drawing/2017/model3d" xmlns:o="urn:schemas-microsoft-com:office:office" xmlns:r="http://schemas.openxmlformats.org/officeDocument/2006/relationships" xmlns:m="http://schemas.openxmlformats.org/officeDocument/2006/math" xmlns:v="urn:schemas-microsoft-com:vml" xmlns:wp14="http://schemas.microsoft.com/office/word/2010/wordprocessingDrawing" xmlns:wp="http://schemas.openxmlformats.org/drawingml/2006/wordprocessingDrawing" xmlns:w10="urn:schemas-microsoft-com:office:word" xmlns:w="http://schemas.openxmlformats.org/wordprocessingml/2006/main" xmlns:w14="http://schemas.microsoft.com/office/word/2010/wordml" xmlns:w15="http://schemas.microsoft.com/office/word/2012/wordml" xmlns:w16cex="http://schemas.microsoft.com/office/word/2018/wordml/cex" xmlns:w16cid="http://schemas.microsoft.com/office/word/2016/wordml/cid" xmlns:w16="http://schemas.microsoft.com/office/word/2018/wordml" xmlns:w16sdtdh="http://schemas.microsoft.com/office/word/2020/wordml/sdtdatahash" xmlns:w16se="http://schemas.microsoft.com/office/word/2015/wordml/symex" xmlns:wpg="http://schemas.microsoft.com/office/word/2010/wordprocessingGroup" xmlns:wpi="http://schemas.microsoft.com/office/word/2010/wordprocessingInk" xmlns:wne="http://schemas.microsoft.com/office/word/2006/wordml" xmlns:wps="http://schemas.microsoft.com/office/word/2010/wordprocessingShape" mc:Ignorable="w14 w15 w16se w16cid w16 w16cex w16sdtdh wp14">
   <w:endnote w:type="separator" w:id="-1">
     <w:p>
       <w:pPr>
@@ -809,7 +805,7 @@
 </file>
 
 <file path=word/footer1.xml><?xml version="1.0" encoding="utf-8"?>
-<w:ftr xmlns:wpc="http://schemas.microsoft.com/office/word/2010/wordprocessingCanvas" xmlns:cx="http://schemas.microsoft.com/office/drawing/2014/chartex" xmlns:cx1="http://schemas.microsoft.com/office/drawing/2015/9/8/chartex" xmlns:cx2="http://schemas.microsoft.com/office/drawing/2015/10/21/chartex" xmlns:cx3="http://schemas.microsoft.com/office/drawing/2016/5/9/chartex" xmlns:cx4="http://schemas.microsoft.com/office/drawing/2016/5/10/chartex" xmlns:cx5="http://schemas.microsoft.com/office/drawing/2016/5/11/chartex" xmlns:cx6="http://schemas.microsoft.com/office/drawing/2016/5/12/chartex" xmlns:cx7="http://schemas.microsoft.com/office/drawing/2016/5/13/chartex" xmlns:cx8="http://schemas.microsoft.com/office/drawing/2016/5/14/chartex" xmlns:mc="http://schemas.openxmlformats.org/markup-compatibility/2006" xmlns:aink="http://schemas.microsoft.com/office/drawing/2016/ink" xmlns:am3d="http://schemas.microsoft.com/office/drawing/2017/model3d" xmlns:o="urn:schemas-microsoft-com:office:office" xmlns:r="http://schemas.openxmlformats.org/officeDocument/2006/relationships" xmlns:m="http://schemas.openxmlformats.org/officeDocument/2006/math" xmlns:v="urn:schemas-microsoft-com:vml" xmlns:wp14="http://schemas.microsoft.com/office/word/2010/wordprocessingDrawing" xmlns:wp="http://schemas.openxmlformats.org/drawingml/2006/wordprocessingDrawing" xmlns:w10="urn:schemas-microsoft-com:office:word" xmlns:w="http://schemas.openxmlformats.org/wordprocessingml/2006/main" xmlns:w14="http://schemas.microsoft.com/office/word/2010/wordml" xmlns:w15="http://schemas.microsoft.com/office/word/2012/wordml" xmlns:w16cid="http://schemas.microsoft.com/office/word/2016/wordml/cid" xmlns:w16se="http://schemas.microsoft.com/office/word/2015/wordml/symex" xmlns:wpg="http://schemas.microsoft.com/office/word/2010/wordprocessingGroup" xmlns:wpi="http://schemas.microsoft.com/office/word/2010/wordprocessingInk" xmlns:wne="http://schemas.microsoft.com/office/word/2006/wordml" xmlns:wps="http://schemas.microsoft.com/office/word/2010/wordprocessingShape" mc:Ignorable="w14 w15 w16se w16cid wp14">
+<w:ftr xmlns:wpc="http://schemas.microsoft.com/office/word/2010/wordprocessingCanvas" xmlns:cx="http://schemas.microsoft.com/office/drawing/2014/chartex" xmlns:cx1="http://schemas.microsoft.com/office/drawing/2015/9/8/chartex" xmlns:cx2="http://schemas.microsoft.com/office/drawing/2015/10/21/chartex" xmlns:cx3="http://schemas.microsoft.com/office/drawing/2016/5/9/chartex" xmlns:cx4="http://schemas.microsoft.com/office/drawing/2016/5/10/chartex" xmlns:cx5="http://schemas.microsoft.com/office/drawing/2016/5/11/chartex" xmlns:cx6="http://schemas.microsoft.com/office/drawing/2016/5/12/chartex" xmlns:cx7="http://schemas.microsoft.com/office/drawing/2016/5/13/chartex" xmlns:cx8="http://schemas.microsoft.com/office/drawing/2016/5/14/chartex" xmlns:mc="http://schemas.openxmlformats.org/markup-compatibility/2006" xmlns:aink="http://schemas.microsoft.com/office/drawing/2016/ink" xmlns:am3d="http://schemas.microsoft.com/office/drawing/2017/model3d" xmlns:o="urn:schemas-microsoft-com:office:office" xmlns:r="http://schemas.openxmlformats.org/officeDocument/2006/relationships" xmlns:m="http://schemas.openxmlformats.org/officeDocument/2006/math" xmlns:v="urn:schemas-microsoft-com:vml" xmlns:wp14="http://schemas.microsoft.com/office/word/2010/wordprocessingDrawing" xmlns:wp="http://schemas.openxmlformats.org/drawingml/2006/wordprocessingDrawing" xmlns:w10="urn:schemas-microsoft-com:office:word" xmlns:w="http://schemas.openxmlformats.org/wordprocessingml/2006/main" xmlns:w14="http://schemas.microsoft.com/office/word/2010/wordml" xmlns:w15="http://schemas.microsoft.com/office/word/2012/wordml" xmlns:w16cex="http://schemas.microsoft.com/office/word/2018/wordml/cex" xmlns:w16cid="http://schemas.microsoft.com/office/word/2016/wordml/cid" xmlns:w16="http://schemas.microsoft.com/office/word/2018/wordml" xmlns:w16sdtdh="http://schemas.microsoft.com/office/word/2020/wordml/sdtdatahash" xmlns:w16se="http://schemas.microsoft.com/office/word/2015/wordml/symex" xmlns:wpg="http://schemas.microsoft.com/office/word/2010/wordprocessingGroup" xmlns:wpi="http://schemas.microsoft.com/office/word/2010/wordprocessingInk" xmlns:wne="http://schemas.microsoft.com/office/word/2006/wordml" xmlns:wps="http://schemas.microsoft.com/office/word/2010/wordprocessingShape" mc:Ignorable="w14 w15 w16se w16cid w16 w16cex w16sdtdh wp14">
   <w:p>
     <w:pPr>
       <w:pBdr>
@@ -833,7 +829,7 @@
 </file>
 
 <file path=word/footer2.xml><?xml version="1.0" encoding="utf-8"?>
-<w:ftr xmlns:wpc="http://schemas.microsoft.com/office/word/2010/wordprocessingCanvas" xmlns:cx="http://schemas.microsoft.com/office/drawing/2014/chartex" xmlns:cx1="http://schemas.microsoft.com/office/drawing/2015/9/8/chartex" xmlns:cx2="http://schemas.microsoft.com/office/drawing/2015/10/21/chartex" xmlns:cx3="http://schemas.microsoft.com/office/drawing/2016/5/9/chartex" xmlns:cx4="http://schemas.microsoft.com/office/drawing/2016/5/10/chartex" xmlns:cx5="http://schemas.microsoft.com/office/drawing/2016/5/11/chartex" xmlns:cx6="http://schemas.microsoft.com/office/drawing/2016/5/12/chartex" xmlns:cx7="http://schemas.microsoft.com/office/drawing/2016/5/13/chartex" xmlns:cx8="http://schemas.microsoft.com/office/drawing/2016/5/14/chartex" xmlns:mc="http://schemas.openxmlformats.org/markup-compatibility/2006" xmlns:aink="http://schemas.microsoft.com/office/drawing/2016/ink" xmlns:am3d="http://schemas.microsoft.com/office/drawing/2017/model3d" xmlns:o="urn:schemas-microsoft-com:office:office" xmlns:r="http://schemas.openxmlformats.org/officeDocument/2006/relationships" xmlns:m="http://schemas.openxmlformats.org/officeDocument/2006/math" xmlns:v="urn:schemas-microsoft-com:vml" xmlns:wp14="http://schemas.microsoft.com/office/word/2010/wordprocessingDrawing" xmlns:wp="http://schemas.openxmlformats.org/drawingml/2006/wordprocessingDrawing" xmlns:w10="urn:schemas-microsoft-com:office:word" xmlns:w="http://schemas.openxmlformats.org/wordprocessingml/2006/main" xmlns:w14="http://schemas.microsoft.com/office/word/2010/wordml" xmlns:w15="http://schemas.microsoft.com/office/word/2012/wordml" xmlns:w16cid="http://schemas.microsoft.com/office/word/2016/wordml/cid" xmlns:w16se="http://schemas.microsoft.com/office/word/2015/wordml/symex" xmlns:wpg="http://schemas.microsoft.com/office/word/2010/wordprocessingGroup" xmlns:wpi="http://schemas.microsoft.com/office/word/2010/wordprocessingInk" xmlns:wne="http://schemas.microsoft.com/office/word/2006/wordml" xmlns:wps="http://schemas.microsoft.com/office/word/2010/wordprocessingShape" mc:Ignorable="w14 w15 w16se w16cid wp14">
+<w:ftr xmlns:wpc="http://schemas.microsoft.com/office/word/2010/wordprocessingCanvas" xmlns:cx="http://schemas.microsoft.com/office/drawing/2014/chartex" xmlns:cx1="http://schemas.microsoft.com/office/drawing/2015/9/8/chartex" xmlns:cx2="http://schemas.microsoft.com/office/drawing/2015/10/21/chartex" xmlns:cx3="http://schemas.microsoft.com/office/drawing/2016/5/9/chartex" xmlns:cx4="http://schemas.microsoft.com/office/drawing/2016/5/10/chartex" xmlns:cx5="http://schemas.microsoft.com/office/drawing/2016/5/11/chartex" xmlns:cx6="http://schemas.microsoft.com/office/drawing/2016/5/12/chartex" xmlns:cx7="http://schemas.microsoft.com/office/drawing/2016/5/13/chartex" xmlns:cx8="http://schemas.microsoft.com/office/drawing/2016/5/14/chartex" xmlns:mc="http://schemas.openxmlformats.org/markup-compatibility/2006" xmlns:aink="http://schemas.microsoft.com/office/drawing/2016/ink" xmlns:am3d="http://schemas.microsoft.com/office/drawing/2017/model3d" xmlns:o="urn:schemas-microsoft-com:office:office" xmlns:r="http://schemas.openxmlformats.org/officeDocument/2006/relationships" xmlns:m="http://schemas.openxmlformats.org/officeDocument/2006/math" xmlns:v="urn:schemas-microsoft-com:vml" xmlns:wp14="http://schemas.microsoft.com/office/word/2010/wordprocessingDrawing" xmlns:wp="http://schemas.openxmlformats.org/drawingml/2006/wordprocessingDrawing" xmlns:w10="urn:schemas-microsoft-com:office:word" xmlns:w="http://schemas.openxmlformats.org/wordprocessingml/2006/main" xmlns:w14="http://schemas.microsoft.com/office/word/2010/wordml" xmlns:w15="http://schemas.microsoft.com/office/word/2012/wordml" xmlns:w16cex="http://schemas.microsoft.com/office/word/2018/wordml/cex" xmlns:w16cid="http://schemas.microsoft.com/office/word/2016/wordml/cid" xmlns:w16="http://schemas.microsoft.com/office/word/2018/wordml" xmlns:w16sdtdh="http://schemas.microsoft.com/office/word/2020/wordml/sdtdatahash" xmlns:w16se="http://schemas.microsoft.com/office/word/2015/wordml/symex" xmlns:wpg="http://schemas.microsoft.com/office/word/2010/wordprocessingGroup" xmlns:wpi="http://schemas.microsoft.com/office/word/2010/wordprocessingInk" xmlns:wne="http://schemas.microsoft.com/office/word/2006/wordml" xmlns:wps="http://schemas.microsoft.com/office/word/2010/wordprocessingShape" mc:Ignorable="w14 w15 w16se w16cid w16 w16cex w16sdtdh wp14">
   <w:p>
     <w:pPr>
       <w:pStyle w:val="Rodap"/>
@@ -1347,7 +1343,7 @@
 </file>
 
 <file path=word/footer3.xml><?xml version="1.0" encoding="utf-8"?>
-<w:ftr xmlns:wpc="http://schemas.microsoft.com/office/word/2010/wordprocessingCanvas" xmlns:cx="http://schemas.microsoft.com/office/drawing/2014/chartex" xmlns:cx1="http://schemas.microsoft.com/office/drawing/2015/9/8/chartex" xmlns:cx2="http://schemas.microsoft.com/office/drawing/2015/10/21/chartex" xmlns:cx3="http://schemas.microsoft.com/office/drawing/2016/5/9/chartex" xmlns:cx4="http://schemas.microsoft.com/office/drawing/2016/5/10/chartex" xmlns:cx5="http://schemas.microsoft.com/office/drawing/2016/5/11/chartex" xmlns:cx6="http://schemas.microsoft.com/office/drawing/2016/5/12/chartex" xmlns:cx7="http://schemas.microsoft.com/office/drawing/2016/5/13/chartex" xmlns:cx8="http://schemas.microsoft.com/office/drawing/2016/5/14/chartex" xmlns:mc="http://schemas.openxmlformats.org/markup-compatibility/2006" xmlns:aink="http://schemas.microsoft.com/office/drawing/2016/ink" xmlns:am3d="http://schemas.microsoft.com/office/drawing/2017/model3d" xmlns:o="urn:schemas-microsoft-com:office:office" xmlns:r="http://schemas.openxmlformats.org/officeDocument/2006/relationships" xmlns:m="http://schemas.openxmlformats.org/officeDocument/2006/math" xmlns:v="urn:schemas-microsoft-com:vml" xmlns:wp14="http://schemas.microsoft.com/office/word/2010/wordprocessingDrawing" xmlns:wp="http://schemas.openxmlformats.org/drawingml/2006/wordprocessingDrawing" xmlns:w10="urn:schemas-microsoft-com:office:word" xmlns:w="http://schemas.openxmlformats.org/wordprocessingml/2006/main" xmlns:w14="http://schemas.microsoft.com/office/word/2010/wordml" xmlns:w15="http://schemas.microsoft.com/office/word/2012/wordml" xmlns:w16cid="http://schemas.microsoft.com/office/word/2016/wordml/cid" xmlns:w16se="http://schemas.microsoft.com/office/word/2015/wordml/symex" xmlns:wpg="http://schemas.microsoft.com/office/word/2010/wordprocessingGroup" xmlns:wpi="http://schemas.microsoft.com/office/word/2010/wordprocessingInk" xmlns:wne="http://schemas.microsoft.com/office/word/2006/wordml" xmlns:wps="http://schemas.microsoft.com/office/word/2010/wordprocessingShape" mc:Ignorable="w14 w15 w16se w16cid wp14">
+<w:ftr xmlns:wpc="http://schemas.microsoft.com/office/word/2010/wordprocessingCanvas" xmlns:cx="http://schemas.microsoft.com/office/drawing/2014/chartex" xmlns:cx1="http://schemas.microsoft.com/office/drawing/2015/9/8/chartex" xmlns:cx2="http://schemas.microsoft.com/office/drawing/2015/10/21/chartex" xmlns:cx3="http://schemas.microsoft.com/office/drawing/2016/5/9/chartex" xmlns:cx4="http://schemas.microsoft.com/office/drawing/2016/5/10/chartex" xmlns:cx5="http://schemas.microsoft.com/office/drawing/2016/5/11/chartex" xmlns:cx6="http://schemas.microsoft.com/office/drawing/2016/5/12/chartex" xmlns:cx7="http://schemas.microsoft.com/office/drawing/2016/5/13/chartex" xmlns:cx8="http://schemas.microsoft.com/office/drawing/2016/5/14/chartex" xmlns:mc="http://schemas.openxmlformats.org/markup-compatibility/2006" xmlns:aink="http://schemas.microsoft.com/office/drawing/2016/ink" xmlns:am3d="http://schemas.microsoft.com/office/drawing/2017/model3d" xmlns:o="urn:schemas-microsoft-com:office:office" xmlns:r="http://schemas.openxmlformats.org/officeDocument/2006/relationships" xmlns:m="http://schemas.openxmlformats.org/officeDocument/2006/math" xmlns:v="urn:schemas-microsoft-com:vml" xmlns:wp14="http://schemas.microsoft.com/office/word/2010/wordprocessingDrawing" xmlns:wp="http://schemas.openxmlformats.org/drawingml/2006/wordprocessingDrawing" xmlns:w10="urn:schemas-microsoft-com:office:word" xmlns:w="http://schemas.openxmlformats.org/wordprocessingml/2006/main" xmlns:w14="http://schemas.microsoft.com/office/word/2010/wordml" xmlns:w15="http://schemas.microsoft.com/office/word/2012/wordml" xmlns:w16cex="http://schemas.microsoft.com/office/word/2018/wordml/cex" xmlns:w16cid="http://schemas.microsoft.com/office/word/2016/wordml/cid" xmlns:w16="http://schemas.microsoft.com/office/word/2018/wordml" xmlns:w16sdtdh="http://schemas.microsoft.com/office/word/2020/wordml/sdtdatahash" xmlns:w16se="http://schemas.microsoft.com/office/word/2015/wordml/symex" xmlns:wpg="http://schemas.microsoft.com/office/word/2010/wordprocessingGroup" xmlns:wpi="http://schemas.microsoft.com/office/word/2010/wordprocessingInk" xmlns:wne="http://schemas.microsoft.com/office/word/2006/wordml" xmlns:wps="http://schemas.microsoft.com/office/word/2010/wordprocessingShape" mc:Ignorable="w14 w15 w16se w16cid w16 w16cex w16sdtdh wp14">
   <w:p>
     <w:pPr>
       <w:pBdr>
@@ -1371,7 +1367,7 @@
 </file>
 
 <file path=word/footnotes.xml><?xml version="1.0" encoding="utf-8"?>
-<w:footnotes xmlns:wpc="http://schemas.microsoft.com/office/word/2010/wordprocessingCanvas" xmlns:cx="http://schemas.microsoft.com/office/drawing/2014/chartex" xmlns:cx1="http://schemas.microsoft.com/office/drawing/2015/9/8/chartex" xmlns:cx2="http://schemas.microsoft.com/office/drawing/2015/10/21/chartex" xmlns:cx3="http://schemas.microsoft.com/office/drawing/2016/5/9/chartex" xmlns:cx4="http://schemas.microsoft.com/office/drawing/2016/5/10/chartex" xmlns:cx5="http://schemas.microsoft.com/office/drawing/2016/5/11/chartex" xmlns:cx6="http://schemas.microsoft.com/office/drawing/2016/5/12/chartex" xmlns:cx7="http://schemas.microsoft.com/office/drawing/2016/5/13/chartex" xmlns:cx8="http://schemas.microsoft.com/office/drawing/2016/5/14/chartex" xmlns:mc="http://schemas.openxmlformats.org/markup-compatibility/2006" xmlns:aink="http://schemas.microsoft.com/office/drawing/2016/ink" xmlns:am3d="http://schemas.microsoft.com/office/drawing/2017/model3d" xmlns:o="urn:schemas-microsoft-com:office:office" xmlns:r="http://schemas.openxmlformats.org/officeDocument/2006/relationships" xmlns:m="http://schemas.openxmlformats.org/officeDocument/2006/math" xmlns:v="urn:schemas-microsoft-com:vml" xmlns:wp14="http://schemas.microsoft.com/office/word/2010/wordprocessingDrawing" xmlns:wp="http://schemas.openxmlformats.org/drawingml/2006/wordprocessingDrawing" xmlns:w10="urn:schemas-microsoft-com:office:word" xmlns:w="http://schemas.openxmlformats.org/wordprocessingml/2006/main" xmlns:w14="http://schemas.microsoft.com/office/word/2010/wordml" xmlns:w15="http://schemas.microsoft.com/office/word/2012/wordml" xmlns:w16cid="http://schemas.microsoft.com/office/word/2016/wordml/cid" xmlns:w16se="http://schemas.microsoft.com/office/word/2015/wordml/symex" xmlns:wpg="http://schemas.microsoft.com/office/word/2010/wordprocessingGroup" xmlns:wpi="http://schemas.microsoft.com/office/word/2010/wordprocessingInk" xmlns:wne="http://schemas.microsoft.com/office/word/2006/wordml" xmlns:wps="http://schemas.microsoft.com/office/word/2010/wordprocessingShape" mc:Ignorable="w14 w15 w16se w16cid wp14">
+<w:footnotes xmlns:wpc="http://schemas.microsoft.com/office/word/2010/wordprocessingCanvas" xmlns:cx="http://schemas.microsoft.com/office/drawing/2014/chartex" xmlns:cx1="http://schemas.microsoft.com/office/drawing/2015/9/8/chartex" xmlns:cx2="http://schemas.microsoft.com/office/drawing/2015/10/21/chartex" xmlns:cx3="http://schemas.microsoft.com/office/drawing/2016/5/9/chartex" xmlns:cx4="http://schemas.microsoft.com/office/drawing/2016/5/10/chartex" xmlns:cx5="http://schemas.microsoft.com/office/drawing/2016/5/11/chartex" xmlns:cx6="http://schemas.microsoft.com/office/drawing/2016/5/12/chartex" xmlns:cx7="http://schemas.microsoft.com/office/drawing/2016/5/13/chartex" xmlns:cx8="http://schemas.microsoft.com/office/drawing/2016/5/14/chartex" xmlns:mc="http://schemas.openxmlformats.org/markup-compatibility/2006" xmlns:aink="http://schemas.microsoft.com/office/drawing/2016/ink" xmlns:am3d="http://schemas.microsoft.com/office/drawing/2017/model3d" xmlns:o="urn:schemas-microsoft-com:office:office" xmlns:r="http://schemas.openxmlformats.org/officeDocument/2006/relationships" xmlns:m="http://schemas.openxmlformats.org/officeDocument/2006/math" xmlns:v="urn:schemas-microsoft-com:vml" xmlns:wp14="http://schemas.microsoft.com/office/word/2010/wordprocessingDrawing" xmlns:wp="http://schemas.openxmlformats.org/drawingml/2006/wordprocessingDrawing" xmlns:w10="urn:schemas-microsoft-com:office:word" xmlns:w="http://schemas.openxmlformats.org/wordprocessingml/2006/main" xmlns:w14="http://schemas.microsoft.com/office/word/2010/wordml" xmlns:w15="http://schemas.microsoft.com/office/word/2012/wordml" xmlns:w16cex="http://schemas.microsoft.com/office/word/2018/wordml/cex" xmlns:w16cid="http://schemas.microsoft.com/office/word/2016/wordml/cid" xmlns:w16="http://schemas.microsoft.com/office/word/2018/wordml" xmlns:w16sdtdh="http://schemas.microsoft.com/office/word/2020/wordml/sdtdatahash" xmlns:w16se="http://schemas.microsoft.com/office/word/2015/wordml/symex" xmlns:wpg="http://schemas.microsoft.com/office/word/2010/wordprocessingGroup" xmlns:wpi="http://schemas.microsoft.com/office/word/2010/wordprocessingInk" xmlns:wne="http://schemas.microsoft.com/office/word/2006/wordml" xmlns:wps="http://schemas.microsoft.com/office/word/2010/wordprocessingShape" mc:Ignorable="w14 w15 w16se w16cid w16 w16cex w16sdtdh wp14">
   <w:footnote w:type="separator" w:id="-1">
     <w:p>
       <w:pPr>
@@ -1396,7 +1392,7 @@
 </file>
 
 <file path=word/header1.xml><?xml version="1.0" encoding="utf-8"?>
-<w:hdr xmlns:wpc="http://schemas.microsoft.com/office/word/2010/wordprocessingCanvas" xmlns:cx="http://schemas.microsoft.com/office/drawing/2014/chartex" xmlns:cx1="http://schemas.microsoft.com/office/drawing/2015/9/8/chartex" xmlns:cx2="http://schemas.microsoft.com/office/drawing/2015/10/21/chartex" xmlns:cx3="http://schemas.microsoft.com/office/drawing/2016/5/9/chartex" xmlns:cx4="http://schemas.microsoft.com/office/drawing/2016/5/10/chartex" xmlns:cx5="http://schemas.microsoft.com/office/drawing/2016/5/11/chartex" xmlns:cx6="http://schemas.microsoft.com/office/drawing/2016/5/12/chartex" xmlns:cx7="http://schemas.microsoft.com/office/drawing/2016/5/13/chartex" xmlns:cx8="http://schemas.microsoft.com/office/drawing/2016/5/14/chartex" xmlns:mc="http://schemas.openxmlformats.org/markup-compatibility/2006" xmlns:aink="http://schemas.microsoft.com/office/drawing/2016/ink" xmlns:am3d="http://schemas.microsoft.com/office/drawing/2017/model3d" xmlns:o="urn:schemas-microsoft-com:office:office" xmlns:r="http://schemas.openxmlformats.org/officeDocument/2006/relationships" xmlns:m="http://schemas.openxmlformats.org/officeDocument/2006/math" xmlns:v="urn:schemas-microsoft-com:vml" xmlns:wp14="http://schemas.microsoft.com/office/word/2010/wordprocessingDrawing" xmlns:wp="http://schemas.openxmlformats.org/drawingml/2006/wordprocessingDrawing" xmlns:w10="urn:schemas-microsoft-com:office:word" xmlns:w="http://schemas.openxmlformats.org/wordprocessingml/2006/main" xmlns:w14="http://schemas.microsoft.com/office/word/2010/wordml" xmlns:w15="http://schemas.microsoft.com/office/word/2012/wordml" xmlns:w16cid="http://schemas.microsoft.com/office/word/2016/wordml/cid" xmlns:w16se="http://schemas.microsoft.com/office/word/2015/wordml/symex" xmlns:wpg="http://schemas.microsoft.com/office/word/2010/wordprocessingGroup" xmlns:wpi="http://schemas.microsoft.com/office/word/2010/wordprocessingInk" xmlns:wne="http://schemas.microsoft.com/office/word/2006/wordml" xmlns:wps="http://schemas.microsoft.com/office/word/2010/wordprocessingShape" mc:Ignorable="w14 w15 w16se w16cid wp14">
+<w:hdr xmlns:wpc="http://schemas.microsoft.com/office/word/2010/wordprocessingCanvas" xmlns:cx="http://schemas.microsoft.com/office/drawing/2014/chartex" xmlns:cx1="http://schemas.microsoft.com/office/drawing/2015/9/8/chartex" xmlns:cx2="http://schemas.microsoft.com/office/drawing/2015/10/21/chartex" xmlns:cx3="http://schemas.microsoft.com/office/drawing/2016/5/9/chartex" xmlns:cx4="http://schemas.microsoft.com/office/drawing/2016/5/10/chartex" xmlns:cx5="http://schemas.microsoft.com/office/drawing/2016/5/11/chartex" xmlns:cx6="http://schemas.microsoft.com/office/drawing/2016/5/12/chartex" xmlns:cx7="http://schemas.microsoft.com/office/drawing/2016/5/13/chartex" xmlns:cx8="http://schemas.microsoft.com/office/drawing/2016/5/14/chartex" xmlns:mc="http://schemas.openxmlformats.org/markup-compatibility/2006" xmlns:aink="http://schemas.microsoft.com/office/drawing/2016/ink" xmlns:am3d="http://schemas.microsoft.com/office/drawing/2017/model3d" xmlns:o="urn:schemas-microsoft-com:office:office" xmlns:r="http://schemas.openxmlformats.org/officeDocument/2006/relationships" xmlns:m="http://schemas.openxmlformats.org/officeDocument/2006/math" xmlns:v="urn:schemas-microsoft-com:vml" xmlns:wp14="http://schemas.microsoft.com/office/word/2010/wordprocessingDrawing" xmlns:wp="http://schemas.openxmlformats.org/drawingml/2006/wordprocessingDrawing" xmlns:w10="urn:schemas-microsoft-com:office:word" xmlns:w="http://schemas.openxmlformats.org/wordprocessingml/2006/main" xmlns:w14="http://schemas.microsoft.com/office/word/2010/wordml" xmlns:w15="http://schemas.microsoft.com/office/word/2012/wordml" xmlns:w16cex="http://schemas.microsoft.com/office/word/2018/wordml/cex" xmlns:w16cid="http://schemas.microsoft.com/office/word/2016/wordml/cid" xmlns:w16="http://schemas.microsoft.com/office/word/2018/wordml" xmlns:w16sdtdh="http://schemas.microsoft.com/office/word/2020/wordml/sdtdatahash" xmlns:w16se="http://schemas.microsoft.com/office/word/2015/wordml/symex" xmlns:wpg="http://schemas.microsoft.com/office/word/2010/wordprocessingGroup" xmlns:wpi="http://schemas.microsoft.com/office/word/2010/wordprocessingInk" xmlns:wne="http://schemas.microsoft.com/office/word/2006/wordml" xmlns:wps="http://schemas.microsoft.com/office/word/2010/wordprocessingShape" mc:Ignorable="w14 w15 w16se w16cid w16 w16cex w16sdtdh wp14">
   <w:p>
     <w:pPr>
       <w:pBdr>
@@ -1420,7 +1416,7 @@
 </file>
 
 <file path=word/header2.xml><?xml version="1.0" encoding="utf-8"?>
-<w:hdr xmlns:wpc="http://schemas.microsoft.com/office/word/2010/wordprocessingCanvas" xmlns:cx="http://schemas.microsoft.com/office/drawing/2014/chartex" xmlns:cx1="http://schemas.microsoft.com/office/drawing/2015/9/8/chartex" xmlns:cx2="http://schemas.microsoft.com/office/drawing/2015/10/21/chartex" xmlns:cx3="http://schemas.microsoft.com/office/drawing/2016/5/9/chartex" xmlns:cx4="http://schemas.microsoft.com/office/drawing/2016/5/10/chartex" xmlns:cx5="http://schemas.microsoft.com/office/drawing/2016/5/11/chartex" xmlns:cx6="http://schemas.microsoft.com/office/drawing/2016/5/12/chartex" xmlns:cx7="http://schemas.microsoft.com/office/drawing/2016/5/13/chartex" xmlns:cx8="http://schemas.microsoft.com/office/drawing/2016/5/14/chartex" xmlns:mc="http://schemas.openxmlformats.org/markup-compatibility/2006" xmlns:aink="http://schemas.microsoft.com/office/drawing/2016/ink" xmlns:am3d="http://schemas.microsoft.com/office/drawing/2017/model3d" xmlns:o="urn:schemas-microsoft-com:office:office" xmlns:r="http://schemas.openxmlformats.org/officeDocument/2006/relationships" xmlns:m="http://schemas.openxmlformats.org/officeDocument/2006/math" xmlns:v="urn:schemas-microsoft-com:vml" xmlns:wp14="http://schemas.microsoft.com/office/word/2010/wordprocessingDrawing" xmlns:wp="http://schemas.openxmlformats.org/drawingml/2006/wordprocessingDrawing" xmlns:w10="urn:schemas-microsoft-com:office:word" xmlns:w="http://schemas.openxmlformats.org/wordprocessingml/2006/main" xmlns:w14="http://schemas.microsoft.com/office/word/2010/wordml" xmlns:w15="http://schemas.microsoft.com/office/word/2012/wordml" xmlns:w16cid="http://schemas.microsoft.com/office/word/2016/wordml/cid" xmlns:w16se="http://schemas.microsoft.com/office/word/2015/wordml/symex" xmlns:wpg="http://schemas.microsoft.com/office/word/2010/wordprocessingGroup" xmlns:wpi="http://schemas.microsoft.com/office/word/2010/wordprocessingInk" xmlns:wne="http://schemas.microsoft.com/office/word/2006/wordml" xmlns:wps="http://schemas.microsoft.com/office/word/2010/wordprocessingShape" mc:Ignorable="w14 w15 w16se w16cid wp14">
+<w:hdr xmlns:wpc="http://schemas.microsoft.com/office/word/2010/wordprocessingCanvas" xmlns:cx="http://schemas.microsoft.com/office/drawing/2014/chartex" xmlns:cx1="http://schemas.microsoft.com/office/drawing/2015/9/8/chartex" xmlns:cx2="http://schemas.microsoft.com/office/drawing/2015/10/21/chartex" xmlns:cx3="http://schemas.microsoft.com/office/drawing/2016/5/9/chartex" xmlns:cx4="http://schemas.microsoft.com/office/drawing/2016/5/10/chartex" xmlns:cx5="http://schemas.microsoft.com/office/drawing/2016/5/11/chartex" xmlns:cx6="http://schemas.microsoft.com/office/drawing/2016/5/12/chartex" xmlns:cx7="http://schemas.microsoft.com/office/drawing/2016/5/13/chartex" xmlns:cx8="http://schemas.microsoft.com/office/drawing/2016/5/14/chartex" xmlns:mc="http://schemas.openxmlformats.org/markup-compatibility/2006" xmlns:aink="http://schemas.microsoft.com/office/drawing/2016/ink" xmlns:am3d="http://schemas.microsoft.com/office/drawing/2017/model3d" xmlns:o="urn:schemas-microsoft-com:office:office" xmlns:r="http://schemas.openxmlformats.org/officeDocument/2006/relationships" xmlns:m="http://schemas.openxmlformats.org/officeDocument/2006/math" xmlns:v="urn:schemas-microsoft-com:vml" xmlns:wp14="http://schemas.microsoft.com/office/word/2010/wordprocessingDrawing" xmlns:wp="http://schemas.openxmlformats.org/drawingml/2006/wordprocessingDrawing" xmlns:w10="urn:schemas-microsoft-com:office:word" xmlns:w="http://schemas.openxmlformats.org/wordprocessingml/2006/main" xmlns:w14="http://schemas.microsoft.com/office/word/2010/wordml" xmlns:w15="http://schemas.microsoft.com/office/word/2012/wordml" xmlns:w16cex="http://schemas.microsoft.com/office/word/2018/wordml/cex" xmlns:w16cid="http://schemas.microsoft.com/office/word/2016/wordml/cid" xmlns:w16="http://schemas.microsoft.com/office/word/2018/wordml" xmlns:w16sdtdh="http://schemas.microsoft.com/office/word/2020/wordml/sdtdatahash" xmlns:w16se="http://schemas.microsoft.com/office/word/2015/wordml/symex" xmlns:wpg="http://schemas.microsoft.com/office/word/2010/wordprocessingGroup" xmlns:wpi="http://schemas.microsoft.com/office/word/2010/wordprocessingInk" xmlns:wne="http://schemas.microsoft.com/office/word/2006/wordml" xmlns:wps="http://schemas.microsoft.com/office/word/2010/wordprocessingShape" mc:Ignorable="w14 w15 w16se w16cid w16 w16cex w16sdtdh wp14">
   <w:p>
     <w:pPr>
       <w:pStyle w:val="Cabealho"/>
@@ -1534,7 +1530,7 @@
 </file>
 
 <file path=word/header3.xml><?xml version="1.0" encoding="utf-8"?>
-<w:hdr xmlns:wpc="http://schemas.microsoft.com/office/word/2010/wordprocessingCanvas" xmlns:cx="http://schemas.microsoft.com/office/drawing/2014/chartex" xmlns:cx1="http://schemas.microsoft.com/office/drawing/2015/9/8/chartex" xmlns:cx2="http://schemas.microsoft.com/office/drawing/2015/10/21/chartex" xmlns:cx3="http://schemas.microsoft.com/office/drawing/2016/5/9/chartex" xmlns:cx4="http://schemas.microsoft.com/office/drawing/2016/5/10/chartex" xmlns:cx5="http://schemas.microsoft.com/office/drawing/2016/5/11/chartex" xmlns:cx6="http://schemas.microsoft.com/office/drawing/2016/5/12/chartex" xmlns:cx7="http://schemas.microsoft.com/office/drawing/2016/5/13/chartex" xmlns:cx8="http://schemas.microsoft.com/office/drawing/2016/5/14/chartex" xmlns:mc="http://schemas.openxmlformats.org/markup-compatibility/2006" xmlns:aink="http://schemas.microsoft.com/office/drawing/2016/ink" xmlns:am3d="http://schemas.microsoft.com/office/drawing/2017/model3d" xmlns:o="urn:schemas-microsoft-com:office:office" xmlns:r="http://schemas.openxmlformats.org/officeDocument/2006/relationships" xmlns:m="http://schemas.openxmlformats.org/officeDocument/2006/math" xmlns:v="urn:schemas-microsoft-com:vml" xmlns:wp14="http://schemas.microsoft.com/office/word/2010/wordprocessingDrawing" xmlns:wp="http://schemas.openxmlformats.org/drawingml/2006/wordprocessingDrawing" xmlns:w10="urn:schemas-microsoft-com:office:word" xmlns:w="http://schemas.openxmlformats.org/wordprocessingml/2006/main" xmlns:w14="http://schemas.microsoft.com/office/word/2010/wordml" xmlns:w15="http://schemas.microsoft.com/office/word/2012/wordml" xmlns:w16cid="http://schemas.microsoft.com/office/word/2016/wordml/cid" xmlns:w16se="http://schemas.microsoft.com/office/word/2015/wordml/symex" xmlns:wpg="http://schemas.microsoft.com/office/word/2010/wordprocessingGroup" xmlns:wpi="http://schemas.microsoft.com/office/word/2010/wordprocessingInk" xmlns:wne="http://schemas.microsoft.com/office/word/2006/wordml" xmlns:wps="http://schemas.microsoft.com/office/word/2010/wordprocessingShape" mc:Ignorable="w14 w15 w16se w16cid wp14">
+<w:hdr xmlns:wpc="http://schemas.microsoft.com/office/word/2010/wordprocessingCanvas" xmlns:cx="http://schemas.microsoft.com/office/drawing/2014/chartex" xmlns:cx1="http://schemas.microsoft.com/office/drawing/2015/9/8/chartex" xmlns:cx2="http://schemas.microsoft.com/office/drawing/2015/10/21/chartex" xmlns:cx3="http://schemas.microsoft.com/office/drawing/2016/5/9/chartex" xmlns:cx4="http://schemas.microsoft.com/office/drawing/2016/5/10/chartex" xmlns:cx5="http://schemas.microsoft.com/office/drawing/2016/5/11/chartex" xmlns:cx6="http://schemas.microsoft.com/office/drawing/2016/5/12/chartex" xmlns:cx7="http://schemas.microsoft.com/office/drawing/2016/5/13/chartex" xmlns:cx8="http://schemas.microsoft.com/office/drawing/2016/5/14/chartex" xmlns:mc="http://schemas.openxmlformats.org/markup-compatibility/2006" xmlns:aink="http://schemas.microsoft.com/office/drawing/2016/ink" xmlns:am3d="http://schemas.microsoft.com/office/drawing/2017/model3d" xmlns:o="urn:schemas-microsoft-com:office:office" xmlns:r="http://schemas.openxmlformats.org/officeDocument/2006/relationships" xmlns:m="http://schemas.openxmlformats.org/officeDocument/2006/math" xmlns:v="urn:schemas-microsoft-com:vml" xmlns:wp14="http://schemas.microsoft.com/office/word/2010/wordprocessingDrawing" xmlns:wp="http://schemas.openxmlformats.org/drawingml/2006/wordprocessingDrawing" xmlns:w10="urn:schemas-microsoft-com:office:word" xmlns:w="http://schemas.openxmlformats.org/wordprocessingml/2006/main" xmlns:w14="http://schemas.microsoft.com/office/word/2010/wordml" xmlns:w15="http://schemas.microsoft.com/office/word/2012/wordml" xmlns:w16cex="http://schemas.microsoft.com/office/word/2018/wordml/cex" xmlns:w16cid="http://schemas.microsoft.com/office/word/2016/wordml/cid" xmlns:w16="http://schemas.microsoft.com/office/word/2018/wordml" xmlns:w16sdtdh="http://schemas.microsoft.com/office/word/2020/wordml/sdtdatahash" xmlns:w16se="http://schemas.microsoft.com/office/word/2015/wordml/symex" xmlns:wpg="http://schemas.microsoft.com/office/word/2010/wordprocessingGroup" xmlns:wpi="http://schemas.microsoft.com/office/word/2010/wordprocessingInk" xmlns:wne="http://schemas.microsoft.com/office/word/2006/wordml" xmlns:wps="http://schemas.microsoft.com/office/word/2010/wordprocessingShape" mc:Ignorable="w14 w15 w16se w16cid w16 w16cex w16sdtdh wp14">
   <w:p>
     <w:pPr>
       <w:pBdr>
@@ -1558,7 +1554,7 @@
 </file>
 
 <file path=word/styles.xml><?xml version="1.0" encoding="utf-8"?>
-<w:styles xmlns:mc="http://schemas.openxmlformats.org/markup-compatibility/2006" xmlns:r="http://schemas.openxmlformats.org/officeDocument/2006/relationships" xmlns:w="http://schemas.openxmlformats.org/wordprocessingml/2006/main" xmlns:w14="http://schemas.microsoft.com/office/word/2010/wordml" xmlns:w15="http://schemas.microsoft.com/office/word/2012/wordml" xmlns:w16cid="http://schemas.microsoft.com/office/word/2016/wordml/cid" xmlns:w16se="http://schemas.microsoft.com/office/word/2015/wordml/symex" mc:Ignorable="w14 w15 w16se w16cid">
+<w:styles xmlns:mc="http://schemas.openxmlformats.org/markup-compatibility/2006" xmlns:r="http://schemas.openxmlformats.org/officeDocument/2006/relationships" xmlns:w="http://schemas.openxmlformats.org/wordprocessingml/2006/main" xmlns:w14="http://schemas.microsoft.com/office/word/2010/wordml" xmlns:w15="http://schemas.microsoft.com/office/word/2012/wordml" xmlns:w16cex="http://schemas.microsoft.com/office/word/2018/wordml/cex" xmlns:w16cid="http://schemas.microsoft.com/office/word/2016/wordml/cid" xmlns:w16="http://schemas.microsoft.com/office/word/2018/wordml" xmlns:w16sdtdh="http://schemas.microsoft.com/office/word/2020/wordml/sdtdatahash" xmlns:w16se="http://schemas.microsoft.com/office/word/2015/wordml/symex" mc:Ignorable="w14 w15 w16se w16cid w16 w16cex w16sdtdh">
   <w:docDefaults>
     <w:rPrDefault>
       <w:rPr>

</xml_diff>

<commit_message>
#44 Corrigidos os demais issues Corrigidos todos os issues mencionados por @lucasdeor - número da ação passou a aparecer na checagem, ordem do complemento e número consertadas e complemento passa a aparecer acompanhado de vírgula. O template teve de ser alterado para suportar esta última alteração. Além disso, foi excluída a linha $("#bnVtX2NwZg").val("") do validador de CPF, conforme informado no grupo. Porém, notei que a inserção de um CPF inválido e a consequente remoção de um dos dígitos duplica a mensagem de "Formato Inválido". Checar.
</commit_message>
<xml_diff>
--- a/docassemble/docsdaj/data/templates/requerimento-para-desarquivamento.docx
+++ b/docassemble/docsdaj/data/templates/requerimento-para-desarquivamento.docx
@@ -39,6 +39,7 @@
     <w:p>
       <w:pPr>
         <w:spacing w:line="360" w:lineRule="auto"/>
+        <w:ind w:firstLine="720"/>
         <w:jc w:val="both"/>
         <w:rPr>
           <w:rFonts w:ascii="Times New Roman" w:eastAsia="Times New Roman" w:hAnsi="Times New Roman" w:cs="Times New Roman"/>
@@ -64,505 +65,24 @@
           <w:sz w:val="24"/>
           <w:szCs w:val="24"/>
         </w:rPr>
-        <w:t xml:space="preserve">Eu, {{ </w:t>
-      </w:r>
-      <w:proofErr w:type="spellStart"/>
-      <w:r>
-        <w:rPr>
-          <w:rFonts w:ascii="Times New Roman" w:eastAsia="Times New Roman" w:hAnsi="Times New Roman" w:cs="Times New Roman"/>
-          <w:sz w:val="24"/>
-          <w:szCs w:val="24"/>
-        </w:rPr>
-        <w:t>nome_assistido</w:t>
-      </w:r>
-      <w:proofErr w:type="spellEnd"/>
-      <w:r>
-        <w:rPr>
-          <w:rFonts w:ascii="Times New Roman" w:eastAsia="Times New Roman" w:hAnsi="Times New Roman" w:cs="Times New Roman"/>
-          <w:sz w:val="24"/>
-          <w:szCs w:val="24"/>
-        </w:rPr>
-        <w:t xml:space="preserve"> }}, portador(a) do CPF nº {{ </w:t>
-      </w:r>
-      <w:proofErr w:type="spellStart"/>
-      <w:r>
-        <w:rPr>
-          <w:rFonts w:ascii="Times New Roman" w:eastAsia="Times New Roman" w:hAnsi="Times New Roman" w:cs="Times New Roman"/>
-          <w:sz w:val="24"/>
-          <w:szCs w:val="24"/>
-        </w:rPr>
-        <w:t>num_cpf</w:t>
-      </w:r>
-      <w:proofErr w:type="spellEnd"/>
-      <w:r>
-        <w:rPr>
-          <w:rFonts w:ascii="Times New Roman" w:eastAsia="Times New Roman" w:hAnsi="Times New Roman" w:cs="Times New Roman"/>
-          <w:sz w:val="24"/>
-          <w:szCs w:val="24"/>
-        </w:rPr>
-        <w:t xml:space="preserve"> }} e RG nº {{ </w:t>
-      </w:r>
-      <w:proofErr w:type="spellStart"/>
-      <w:r>
-        <w:rPr>
-          <w:rFonts w:ascii="Times New Roman" w:eastAsia="Times New Roman" w:hAnsi="Times New Roman" w:cs="Times New Roman"/>
-          <w:sz w:val="24"/>
-          <w:szCs w:val="24"/>
-        </w:rPr>
-        <w:t>num_rg</w:t>
-      </w:r>
-      <w:proofErr w:type="spellEnd"/>
-      <w:r>
-        <w:rPr>
-          <w:rFonts w:ascii="Times New Roman" w:eastAsia="Times New Roman" w:hAnsi="Times New Roman" w:cs="Times New Roman"/>
-          <w:sz w:val="24"/>
-          <w:szCs w:val="24"/>
-        </w:rPr>
-        <w:t xml:space="preserve"> }}, residente e domiciliado(a) </w:t>
-      </w:r>
-      <w:r>
-        <w:rPr>
-          <w:rFonts w:ascii="Times New Roman" w:eastAsia="Times New Roman" w:hAnsi="Times New Roman" w:cs="Times New Roman"/>
-          <w:sz w:val="24"/>
-          <w:szCs w:val="24"/>
-        </w:rPr>
-        <w:t>à</w:t>
-      </w:r>
-      <w:r>
-        <w:rPr>
-          <w:rFonts w:ascii="Times New Roman" w:eastAsia="Times New Roman" w:hAnsi="Times New Roman" w:cs="Times New Roman"/>
-          <w:sz w:val="24"/>
-          <w:szCs w:val="24"/>
-        </w:rPr>
-        <w:t xml:space="preserve"> {{ logradouro }}, </w:t>
-      </w:r>
-      <w:r>
-        <w:rPr>
-          <w:rFonts w:ascii="Times New Roman" w:eastAsia="Times New Roman" w:hAnsi="Times New Roman" w:cs="Times New Roman"/>
-          <w:sz w:val="24"/>
-          <w:szCs w:val="24"/>
-        </w:rPr>
-        <w:t xml:space="preserve">{{ complemento }} </w:t>
-      </w:r>
-      <w:r>
-        <w:rPr>
-          <w:rFonts w:ascii="Times New Roman" w:eastAsia="Times New Roman" w:hAnsi="Times New Roman" w:cs="Times New Roman"/>
-          <w:sz w:val="24"/>
-          <w:szCs w:val="24"/>
-        </w:rPr>
-        <w:t xml:space="preserve">nº </w:t>
-      </w:r>
-      <w:r>
-        <w:rPr>
-          <w:rFonts w:ascii="Times New Roman" w:eastAsia="Times New Roman" w:hAnsi="Times New Roman" w:cs="Times New Roman"/>
-          <w:sz w:val="24"/>
-          <w:szCs w:val="24"/>
-        </w:rPr>
-        <w:t xml:space="preserve">{{ </w:t>
-      </w:r>
-      <w:proofErr w:type="spellStart"/>
-      <w:r>
-        <w:rPr>
-          <w:rFonts w:ascii="Times New Roman" w:eastAsia="Times New Roman" w:hAnsi="Times New Roman" w:cs="Times New Roman"/>
-          <w:sz w:val="24"/>
-          <w:szCs w:val="24"/>
-        </w:rPr>
-        <w:t>num_residencial</w:t>
-      </w:r>
-      <w:proofErr w:type="spellEnd"/>
-      <w:r>
-        <w:rPr>
-          <w:rFonts w:ascii="Times New Roman" w:eastAsia="Times New Roman" w:hAnsi="Times New Roman" w:cs="Times New Roman"/>
-          <w:sz w:val="24"/>
-          <w:szCs w:val="24"/>
-        </w:rPr>
-        <w:t xml:space="preserve"> }}, {{ bairro }}, {{ </w:t>
-      </w:r>
-      <w:proofErr w:type="spellStart"/>
-      <w:r>
-        <w:rPr>
-          <w:rFonts w:ascii="Times New Roman" w:eastAsia="Times New Roman" w:hAnsi="Times New Roman" w:cs="Times New Roman"/>
-          <w:sz w:val="24"/>
-          <w:szCs w:val="24"/>
-        </w:rPr>
-        <w:t>cidade</w:t>
-      </w:r>
-      <w:r>
-        <w:rPr>
-          <w:rFonts w:ascii="Times New Roman" w:eastAsia="Times New Roman" w:hAnsi="Times New Roman" w:cs="Times New Roman"/>
-          <w:sz w:val="24"/>
-          <w:szCs w:val="24"/>
-        </w:rPr>
-        <w:t>_assistido</w:t>
-      </w:r>
-      <w:proofErr w:type="spellEnd"/>
-      <w:r>
-        <w:rPr>
-          <w:rFonts w:ascii="Times New Roman" w:eastAsia="Times New Roman" w:hAnsi="Times New Roman" w:cs="Times New Roman"/>
-          <w:sz w:val="24"/>
-          <w:szCs w:val="24"/>
-        </w:rPr>
-        <w:t xml:space="preserve"> }}, {{ </w:t>
-      </w:r>
-      <w:proofErr w:type="spellStart"/>
-      <w:r>
-        <w:rPr>
-          <w:rFonts w:ascii="Times New Roman" w:eastAsia="Times New Roman" w:hAnsi="Times New Roman" w:cs="Times New Roman"/>
-          <w:sz w:val="24"/>
-          <w:szCs w:val="24"/>
-        </w:rPr>
-        <w:t>sigla_estado</w:t>
-      </w:r>
-      <w:proofErr w:type="spellEnd"/>
-      <w:r>
-        <w:rPr>
-          <w:rFonts w:ascii="Times New Roman" w:eastAsia="Times New Roman" w:hAnsi="Times New Roman" w:cs="Times New Roman"/>
-          <w:sz w:val="24"/>
-          <w:szCs w:val="24"/>
-        </w:rPr>
-        <w:t xml:space="preserve"> }}, CEP {{ cep }}, requeiro o desarquivamento do Caso nº {{ </w:t>
-      </w:r>
-      <w:proofErr w:type="spellStart"/>
-      <w:r>
-        <w:rPr>
-          <w:rFonts w:ascii="Times New Roman" w:eastAsia="Times New Roman" w:hAnsi="Times New Roman" w:cs="Times New Roman"/>
-          <w:sz w:val="24"/>
-          <w:szCs w:val="24"/>
-        </w:rPr>
-        <w:t>num_caso</w:t>
-      </w:r>
-      <w:proofErr w:type="spellEnd"/>
-      <w:r>
-        <w:rPr>
-          <w:rFonts w:ascii="Times New Roman" w:eastAsia="Times New Roman" w:hAnsi="Times New Roman" w:cs="Times New Roman"/>
-          <w:sz w:val="24"/>
-          <w:szCs w:val="24"/>
-        </w:rPr>
-        <w:t xml:space="preserve"> }}, pelos seguintes motivos:</w:t>
-      </w:r>
-      <w:r>
-        <w:rPr>
-          <w:rFonts w:ascii="Times New Roman" w:eastAsia="Times New Roman" w:hAnsi="Times New Roman" w:cs="Times New Roman"/>
-          <w:sz w:val="24"/>
-          <w:szCs w:val="24"/>
-        </w:rPr>
-        <w:tab/>
-      </w:r>
-    </w:p>
-    <w:p>
-      <w:pPr>
-        <w:spacing w:line="360" w:lineRule="auto"/>
-        <w:jc w:val="both"/>
-        <w:rPr>
-          <w:rFonts w:ascii="Times New Roman" w:eastAsia="Times New Roman" w:hAnsi="Times New Roman" w:cs="Times New Roman"/>
-          <w:sz w:val="24"/>
-          <w:szCs w:val="24"/>
-        </w:rPr>
-      </w:pPr>
-      <w:r>
-        <w:rPr>
-          <w:rFonts w:ascii="Times New Roman" w:eastAsia="Times New Roman" w:hAnsi="Times New Roman" w:cs="Times New Roman"/>
-          <w:sz w:val="24"/>
-          <w:szCs w:val="24"/>
-        </w:rPr>
-        <w:t xml:space="preserve">{{ </w:t>
-      </w:r>
-      <w:proofErr w:type="spellStart"/>
-      <w:r>
-        <w:rPr>
-          <w:rFonts w:ascii="Times New Roman" w:eastAsia="Times New Roman" w:hAnsi="Times New Roman" w:cs="Times New Roman"/>
-          <w:sz w:val="24"/>
-          <w:szCs w:val="24"/>
-        </w:rPr>
-        <w:t>razoes_desarquivamento</w:t>
-      </w:r>
-      <w:proofErr w:type="spellEnd"/>
-      <w:r>
-        <w:rPr>
-          <w:rFonts w:ascii="Times New Roman" w:eastAsia="Times New Roman" w:hAnsi="Times New Roman" w:cs="Times New Roman"/>
-          <w:sz w:val="24"/>
-          <w:szCs w:val="24"/>
-        </w:rPr>
-        <w:t>}}</w:t>
-      </w:r>
-    </w:p>
-    <w:p>
-      <w:pPr>
-        <w:spacing w:line="360" w:lineRule="auto"/>
-        <w:jc w:val="both"/>
-        <w:rPr>
-          <w:rFonts w:ascii="Times New Roman" w:eastAsia="Times New Roman" w:hAnsi="Times New Roman" w:cs="Times New Roman"/>
-          <w:sz w:val="24"/>
-          <w:szCs w:val="24"/>
-        </w:rPr>
-      </w:pPr>
-    </w:p>
-    <w:p>
-      <w:pPr>
-        <w:spacing w:line="360" w:lineRule="auto"/>
-        <w:jc w:val="both"/>
-        <w:rPr>
-          <w:rFonts w:ascii="Times New Roman" w:eastAsia="Times New Roman" w:hAnsi="Times New Roman" w:cs="Times New Roman"/>
-          <w:b/>
-          <w:bCs/>
-          <w:sz w:val="24"/>
-          <w:szCs w:val="24"/>
-        </w:rPr>
-      </w:pPr>
-      <w:r>
-        <w:rPr>
-          <w:rFonts w:ascii="Times New Roman" w:eastAsia="Times New Roman" w:hAnsi="Times New Roman" w:cs="Times New Roman"/>
-          <w:b/>
-          <w:bCs/>
-          <w:sz w:val="24"/>
-          <w:szCs w:val="24"/>
-        </w:rPr>
-        <w:t>Observações:</w:t>
-      </w:r>
-    </w:p>
-    <w:p>
-      <w:pPr>
-        <w:spacing w:line="360" w:lineRule="auto"/>
-        <w:jc w:val="both"/>
-        <w:rPr>
-          <w:rFonts w:ascii="Times New Roman" w:eastAsia="Times New Roman" w:hAnsi="Times New Roman" w:cs="Times New Roman"/>
-          <w:sz w:val="24"/>
-          <w:szCs w:val="24"/>
-        </w:rPr>
-      </w:pPr>
-      <w:r>
-        <w:rPr>
-          <w:rFonts w:ascii="Times New Roman" w:eastAsia="Times New Roman" w:hAnsi="Times New Roman" w:cs="Times New Roman"/>
-          <w:i/>
-          <w:iCs/>
-          <w:sz w:val="24"/>
-          <w:szCs w:val="24"/>
-        </w:rPr>
-        <w:t xml:space="preserve">Data do arquivamento: </w:t>
-      </w:r>
-      <w:r>
-        <w:rPr>
-          <w:rFonts w:ascii="Times New Roman" w:eastAsia="Times New Roman" w:hAnsi="Times New Roman" w:cs="Times New Roman"/>
-          <w:sz w:val="24"/>
-          <w:szCs w:val="24"/>
-        </w:rPr>
-        <w:t xml:space="preserve">{{ </w:t>
-      </w:r>
-      <w:proofErr w:type="spellStart"/>
-      <w:r>
-        <w:rPr>
-          <w:rFonts w:ascii="Times New Roman" w:eastAsia="Times New Roman" w:hAnsi="Times New Roman" w:cs="Times New Roman"/>
-          <w:sz w:val="24"/>
-          <w:szCs w:val="24"/>
-        </w:rPr>
-        <w:t>data_arquivamento</w:t>
-      </w:r>
-      <w:proofErr w:type="spellEnd"/>
-      <w:r>
-        <w:rPr>
-          <w:rFonts w:ascii="Times New Roman" w:eastAsia="Times New Roman" w:hAnsi="Times New Roman" w:cs="Times New Roman"/>
-          <w:sz w:val="24"/>
-          <w:szCs w:val="24"/>
-        </w:rPr>
-        <w:t xml:space="preserve"> }}</w:t>
-      </w:r>
-    </w:p>
-    <w:p>
-      <w:pPr>
-        <w:spacing w:line="360" w:lineRule="auto"/>
-        <w:jc w:val="both"/>
-        <w:rPr>
-          <w:rFonts w:ascii="Times New Roman" w:eastAsia="Times New Roman" w:hAnsi="Times New Roman" w:cs="Times New Roman"/>
-          <w:sz w:val="24"/>
-          <w:szCs w:val="24"/>
-        </w:rPr>
-      </w:pPr>
-      <w:r>
-        <w:rPr>
-          <w:rFonts w:ascii="Times New Roman" w:eastAsia="Times New Roman" w:hAnsi="Times New Roman" w:cs="Times New Roman"/>
-          <w:i/>
-          <w:iCs/>
-          <w:sz w:val="24"/>
-          <w:szCs w:val="24"/>
-        </w:rPr>
-        <w:t>Motivos do arquivamento:</w:t>
-      </w:r>
-      <w:r>
-        <w:rPr>
-          <w:rFonts w:ascii="Times New Roman" w:eastAsia="Times New Roman" w:hAnsi="Times New Roman" w:cs="Times New Roman"/>
-          <w:sz w:val="24"/>
-          <w:szCs w:val="24"/>
-        </w:rPr>
-        <w:t xml:space="preserve"> {{ </w:t>
-      </w:r>
-      <w:proofErr w:type="spellStart"/>
-      <w:r>
-        <w:rPr>
-          <w:rFonts w:ascii="Times New Roman" w:eastAsia="Times New Roman" w:hAnsi="Times New Roman" w:cs="Times New Roman"/>
-          <w:sz w:val="24"/>
-          <w:szCs w:val="24"/>
-        </w:rPr>
-        <w:t>motivos_arquivamento</w:t>
-      </w:r>
-      <w:proofErr w:type="spellEnd"/>
-      <w:r>
-        <w:rPr>
-          <w:rFonts w:ascii="Times New Roman" w:eastAsia="Times New Roman" w:hAnsi="Times New Roman" w:cs="Times New Roman"/>
-          <w:sz w:val="24"/>
-          <w:szCs w:val="24"/>
-        </w:rPr>
-        <w:t xml:space="preserve"> }}</w:t>
-      </w:r>
-    </w:p>
-    <w:p>
-      <w:pPr>
-        <w:spacing w:line="360" w:lineRule="auto"/>
-        <w:jc w:val="both"/>
-        <w:rPr>
-          <w:rFonts w:ascii="Times New Roman" w:eastAsia="Times New Roman" w:hAnsi="Times New Roman" w:cs="Times New Roman"/>
-          <w:sz w:val="24"/>
-          <w:szCs w:val="24"/>
-        </w:rPr>
-      </w:pPr>
-      <w:r>
-        <w:rPr>
-          <w:rFonts w:ascii="Times New Roman" w:eastAsia="Times New Roman" w:hAnsi="Times New Roman" w:cs="Times New Roman"/>
-          <w:sz w:val="24"/>
-          <w:szCs w:val="24"/>
-        </w:rPr>
-        <w:t xml:space="preserve">{%p </w:t>
-      </w:r>
-      <w:proofErr w:type="spellStart"/>
-      <w:r>
-        <w:rPr>
-          <w:rFonts w:ascii="Times New Roman" w:eastAsia="Times New Roman" w:hAnsi="Times New Roman" w:cs="Times New Roman"/>
-          <w:sz w:val="24"/>
-          <w:szCs w:val="24"/>
-        </w:rPr>
-        <w:t>if</w:t>
-      </w:r>
-      <w:proofErr w:type="spellEnd"/>
-      <w:r>
-        <w:rPr>
-          <w:rFonts w:ascii="Times New Roman" w:eastAsia="Times New Roman" w:hAnsi="Times New Roman" w:cs="Times New Roman"/>
-          <w:sz w:val="24"/>
-          <w:szCs w:val="24"/>
-        </w:rPr>
-        <w:t xml:space="preserve"> </w:t>
-      </w:r>
-      <w:proofErr w:type="spellStart"/>
-      <w:r>
-        <w:rPr>
-          <w:rFonts w:ascii="Times New Roman" w:eastAsia="Times New Roman" w:hAnsi="Times New Roman" w:cs="Times New Roman"/>
-          <w:sz w:val="24"/>
-          <w:szCs w:val="24"/>
-        </w:rPr>
-        <w:t>decisao</w:t>
-      </w:r>
-      <w:proofErr w:type="spellEnd"/>
-      <w:r>
-        <w:rPr>
-          <w:rFonts w:ascii="Times New Roman" w:eastAsia="Times New Roman" w:hAnsi="Times New Roman" w:cs="Times New Roman"/>
-          <w:sz w:val="24"/>
-          <w:szCs w:val="24"/>
-        </w:rPr>
-        <w:t xml:space="preserve"> %}</w:t>
-      </w:r>
-    </w:p>
-    <w:p>
-      <w:pPr>
-        <w:spacing w:line="360" w:lineRule="auto"/>
-        <w:jc w:val="both"/>
-        <w:rPr>
-          <w:rFonts w:ascii="Times New Roman" w:eastAsia="Times New Roman" w:hAnsi="Times New Roman" w:cs="Times New Roman"/>
-          <w:sz w:val="24"/>
-          <w:szCs w:val="24"/>
-        </w:rPr>
-      </w:pPr>
-      <w:r>
-        <w:rPr>
-          <w:rFonts w:ascii="Times New Roman" w:eastAsia="Times New Roman" w:hAnsi="Times New Roman" w:cs="Times New Roman"/>
-          <w:i/>
-          <w:iCs/>
-          <w:sz w:val="24"/>
-          <w:szCs w:val="24"/>
-        </w:rPr>
-        <w:t>Número da ação:</w:t>
-      </w:r>
-      <w:r>
-        <w:rPr>
-          <w:rFonts w:ascii="Times New Roman" w:eastAsia="Times New Roman" w:hAnsi="Times New Roman" w:cs="Times New Roman"/>
-          <w:sz w:val="24"/>
-          <w:szCs w:val="24"/>
-        </w:rPr>
-        <w:t xml:space="preserve"> {{ </w:t>
-      </w:r>
-      <w:proofErr w:type="spellStart"/>
-      <w:r>
-        <w:rPr>
-          <w:rFonts w:ascii="Times New Roman" w:eastAsia="Times New Roman" w:hAnsi="Times New Roman" w:cs="Times New Roman"/>
-          <w:sz w:val="24"/>
-          <w:szCs w:val="24"/>
-        </w:rPr>
-        <w:t>num_acao</w:t>
-      </w:r>
-      <w:proofErr w:type="spellEnd"/>
-      <w:r>
-        <w:rPr>
-          <w:rFonts w:ascii="Times New Roman" w:eastAsia="Times New Roman" w:hAnsi="Times New Roman" w:cs="Times New Roman"/>
-          <w:sz w:val="24"/>
-          <w:szCs w:val="24"/>
-        </w:rPr>
-        <w:t xml:space="preserve"> }}</w:t>
-      </w:r>
-    </w:p>
-    <w:p>
-      <w:pPr>
-        <w:spacing w:line="360" w:lineRule="auto"/>
-        <w:jc w:val="both"/>
-        <w:rPr>
-          <w:rFonts w:ascii="Times New Roman" w:eastAsia="Times New Roman" w:hAnsi="Times New Roman" w:cs="Times New Roman"/>
-          <w:sz w:val="24"/>
-          <w:szCs w:val="24"/>
-        </w:rPr>
-      </w:pPr>
-      <w:r>
-        <w:rPr>
-          <w:rFonts w:ascii="Times New Roman" w:eastAsia="Times New Roman" w:hAnsi="Times New Roman" w:cs="Times New Roman"/>
-          <w:sz w:val="24"/>
-          <w:szCs w:val="24"/>
-        </w:rPr>
-        <w:t xml:space="preserve">{%p </w:t>
-      </w:r>
-      <w:proofErr w:type="spellStart"/>
-      <w:r>
-        <w:rPr>
-          <w:rFonts w:ascii="Times New Roman" w:eastAsia="Times New Roman" w:hAnsi="Times New Roman" w:cs="Times New Roman"/>
-          <w:sz w:val="24"/>
-          <w:szCs w:val="24"/>
-        </w:rPr>
-        <w:t>endif</w:t>
-      </w:r>
-      <w:proofErr w:type="spellEnd"/>
-      <w:r>
-        <w:rPr>
-          <w:rFonts w:ascii="Times New Roman" w:eastAsia="Times New Roman" w:hAnsi="Times New Roman" w:cs="Times New Roman"/>
-          <w:sz w:val="24"/>
-          <w:szCs w:val="24"/>
-        </w:rPr>
-        <w:t xml:space="preserve"> %}</w:t>
-      </w:r>
-    </w:p>
-    <w:p>
-      <w:pPr>
-        <w:spacing w:line="360" w:lineRule="auto"/>
-        <w:jc w:val="both"/>
-        <w:rPr>
-          <w:rFonts w:ascii="Times New Roman" w:eastAsia="Times New Roman" w:hAnsi="Times New Roman" w:cs="Times New Roman"/>
-          <w:sz w:val="24"/>
-          <w:szCs w:val="24"/>
-        </w:rPr>
-      </w:pPr>
+        <w:t>{%</w:t>
+      </w:r>
+      <w:r>
+        <w:rPr>
+          <w:rFonts w:ascii="Times New Roman" w:eastAsia="Times New Roman" w:hAnsi="Times New Roman" w:cs="Times New Roman"/>
+          <w:sz w:val="24"/>
+          <w:szCs w:val="24"/>
+        </w:rPr>
+        <w:t>p</w:t>
+      </w:r>
+      <w:r>
+        <w:rPr>
+          <w:rFonts w:ascii="Times New Roman" w:eastAsia="Times New Roman" w:hAnsi="Times New Roman" w:cs="Times New Roman"/>
+          <w:sz w:val="24"/>
+          <w:szCs w:val="24"/>
+        </w:rPr>
+        <w:t xml:space="preserve"> if complemento %}</w:t>
+      </w:r>
     </w:p>
     <w:p>
       <w:pPr>
@@ -581,16 +101,452 @@
           <w:sz w:val="24"/>
           <w:szCs w:val="24"/>
         </w:rPr>
-        <w:t xml:space="preserve">{{ </w:t>
-      </w:r>
-      <w:proofErr w:type="spellStart"/>
-      <w:r>
-        <w:rPr>
-          <w:rFonts w:ascii="Times New Roman" w:eastAsia="Times New Roman" w:hAnsi="Times New Roman" w:cs="Times New Roman"/>
-          <w:sz w:val="24"/>
-          <w:szCs w:val="24"/>
-        </w:rPr>
-        <w:t>cidade</w:t>
+        <w:t xml:space="preserve">Eu, {{ nome_assistido }}, portador(a) do CPF nº {{ num_cpf }} e RG nº {{ num_rg }}, residente e domiciliado(a) </w:t>
+      </w:r>
+      <w:r>
+        <w:rPr>
+          <w:rFonts w:ascii="Times New Roman" w:eastAsia="Times New Roman" w:hAnsi="Times New Roman" w:cs="Times New Roman"/>
+          <w:sz w:val="24"/>
+          <w:szCs w:val="24"/>
+        </w:rPr>
+        <w:t>à</w:t>
+      </w:r>
+      <w:r>
+        <w:rPr>
+          <w:rFonts w:ascii="Times New Roman" w:eastAsia="Times New Roman" w:hAnsi="Times New Roman" w:cs="Times New Roman"/>
+          <w:sz w:val="24"/>
+          <w:szCs w:val="24"/>
+        </w:rPr>
+        <w:t xml:space="preserve"> {{ logradouro }}, </w:t>
+      </w:r>
+      <w:r>
+        <w:rPr>
+          <w:rFonts w:ascii="Times New Roman" w:eastAsia="Times New Roman" w:hAnsi="Times New Roman" w:cs="Times New Roman"/>
+          <w:sz w:val="24"/>
+          <w:szCs w:val="24"/>
+        </w:rPr>
+        <w:t xml:space="preserve">nº </w:t>
+      </w:r>
+      <w:r>
+        <w:rPr>
+          <w:rFonts w:ascii="Times New Roman" w:eastAsia="Times New Roman" w:hAnsi="Times New Roman" w:cs="Times New Roman"/>
+          <w:sz w:val="24"/>
+          <w:szCs w:val="24"/>
+        </w:rPr>
+        <w:t>{{ num_residencial }},</w:t>
+      </w:r>
+      <w:r>
+        <w:rPr>
+          <w:rFonts w:ascii="Times New Roman" w:eastAsia="Times New Roman" w:hAnsi="Times New Roman" w:cs="Times New Roman"/>
+          <w:sz w:val="24"/>
+          <w:szCs w:val="24"/>
+        </w:rPr>
+        <w:t xml:space="preserve"> </w:t>
+      </w:r>
+      <w:r>
+        <w:rPr>
+          <w:rFonts w:ascii="Times New Roman" w:eastAsia="Times New Roman" w:hAnsi="Times New Roman" w:cs="Times New Roman"/>
+          <w:sz w:val="24"/>
+          <w:szCs w:val="24"/>
+        </w:rPr>
+        <w:t>{{ complemento }},</w:t>
+      </w:r>
+      <w:r>
+        <w:rPr>
+          <w:rFonts w:ascii="Times New Roman" w:eastAsia="Times New Roman" w:hAnsi="Times New Roman" w:cs="Times New Roman"/>
+          <w:sz w:val="24"/>
+          <w:szCs w:val="24"/>
+        </w:rPr>
+        <w:t xml:space="preserve"> </w:t>
+      </w:r>
+      <w:r>
+        <w:rPr>
+          <w:rFonts w:ascii="Times New Roman" w:eastAsia="Times New Roman" w:hAnsi="Times New Roman" w:cs="Times New Roman"/>
+          <w:sz w:val="24"/>
+          <w:szCs w:val="24"/>
+        </w:rPr>
+        <w:t>{{ bairro }}, {{ cidade</w:t>
+      </w:r>
+      <w:r>
+        <w:rPr>
+          <w:rFonts w:ascii="Times New Roman" w:eastAsia="Times New Roman" w:hAnsi="Times New Roman" w:cs="Times New Roman"/>
+          <w:sz w:val="24"/>
+          <w:szCs w:val="24"/>
+        </w:rPr>
+        <w:t>_assistido</w:t>
+      </w:r>
+      <w:r>
+        <w:rPr>
+          <w:rFonts w:ascii="Times New Roman" w:eastAsia="Times New Roman" w:hAnsi="Times New Roman" w:cs="Times New Roman"/>
+          <w:sz w:val="24"/>
+          <w:szCs w:val="24"/>
+        </w:rPr>
+        <w:t xml:space="preserve"> }}, {{ sigla_estado }}, CEP {{ cep }}, requeiro o desarquivamento do Caso nº {{ num_caso }}, pelos seguintes motivos:</w:t>
+      </w:r>
+    </w:p>
+    <w:p>
+      <w:pPr>
+        <w:spacing w:line="360" w:lineRule="auto"/>
+        <w:ind w:firstLine="720"/>
+        <w:jc w:val="both"/>
+        <w:rPr>
+          <w:rFonts w:ascii="Times New Roman" w:eastAsia="Times New Roman" w:hAnsi="Times New Roman" w:cs="Times New Roman"/>
+          <w:sz w:val="24"/>
+          <w:szCs w:val="24"/>
+        </w:rPr>
+      </w:pPr>
+      <w:r>
+        <w:rPr>
+          <w:rFonts w:ascii="Times New Roman" w:eastAsia="Times New Roman" w:hAnsi="Times New Roman" w:cs="Times New Roman"/>
+          <w:sz w:val="24"/>
+          <w:szCs w:val="24"/>
+        </w:rPr>
+        <w:t>{%</w:t>
+      </w:r>
+      <w:r>
+        <w:rPr>
+          <w:rFonts w:ascii="Times New Roman" w:eastAsia="Times New Roman" w:hAnsi="Times New Roman" w:cs="Times New Roman"/>
+          <w:sz w:val="24"/>
+          <w:szCs w:val="24"/>
+        </w:rPr>
+        <w:t>p</w:t>
+      </w:r>
+      <w:r>
+        <w:rPr>
+          <w:rFonts w:ascii="Times New Roman" w:eastAsia="Times New Roman" w:hAnsi="Times New Roman" w:cs="Times New Roman"/>
+          <w:sz w:val="24"/>
+          <w:szCs w:val="24"/>
+        </w:rPr>
+        <w:t xml:space="preserve"> else %}</w:t>
+      </w:r>
+    </w:p>
+    <w:p>
+      <w:pPr>
+        <w:spacing w:line="360" w:lineRule="auto"/>
+        <w:ind w:firstLine="720"/>
+        <w:jc w:val="both"/>
+        <w:rPr>
+          <w:rFonts w:ascii="Times New Roman" w:eastAsia="Times New Roman" w:hAnsi="Times New Roman" w:cs="Times New Roman"/>
+          <w:sz w:val="24"/>
+          <w:szCs w:val="24"/>
+        </w:rPr>
+      </w:pPr>
+      <w:r>
+        <w:rPr>
+          <w:rFonts w:ascii="Times New Roman" w:eastAsia="Times New Roman" w:hAnsi="Times New Roman" w:cs="Times New Roman"/>
+          <w:sz w:val="24"/>
+          <w:szCs w:val="24"/>
+        </w:rPr>
+        <w:t xml:space="preserve">Eu, {{ nome_assistido }}, portador(a) do CPF nº {{ num_cpf }} e RG nº {{ num_rg }}, residente e domiciliado(a) </w:t>
+      </w:r>
+      <w:r>
+        <w:rPr>
+          <w:rFonts w:ascii="Times New Roman" w:eastAsia="Times New Roman" w:hAnsi="Times New Roman" w:cs="Times New Roman"/>
+          <w:sz w:val="24"/>
+          <w:szCs w:val="24"/>
+        </w:rPr>
+        <w:t>à</w:t>
+      </w:r>
+      <w:r>
+        <w:rPr>
+          <w:rFonts w:ascii="Times New Roman" w:eastAsia="Times New Roman" w:hAnsi="Times New Roman" w:cs="Times New Roman"/>
+          <w:sz w:val="24"/>
+          <w:szCs w:val="24"/>
+        </w:rPr>
+        <w:t xml:space="preserve"> {{ logradouro }}, </w:t>
+      </w:r>
+      <w:r>
+        <w:rPr>
+          <w:rFonts w:ascii="Times New Roman" w:eastAsia="Times New Roman" w:hAnsi="Times New Roman" w:cs="Times New Roman"/>
+          <w:sz w:val="24"/>
+          <w:szCs w:val="24"/>
+        </w:rPr>
+        <w:t xml:space="preserve">nº </w:t>
+      </w:r>
+      <w:r>
+        <w:rPr>
+          <w:rFonts w:ascii="Times New Roman" w:eastAsia="Times New Roman" w:hAnsi="Times New Roman" w:cs="Times New Roman"/>
+          <w:sz w:val="24"/>
+          <w:szCs w:val="24"/>
+        </w:rPr>
+        <w:t>{{ num_residencial }},</w:t>
+      </w:r>
+      <w:r>
+        <w:rPr>
+          <w:rFonts w:ascii="Times New Roman" w:eastAsia="Times New Roman" w:hAnsi="Times New Roman" w:cs="Times New Roman"/>
+          <w:sz w:val="24"/>
+          <w:szCs w:val="24"/>
+        </w:rPr>
+        <w:t xml:space="preserve"> </w:t>
+      </w:r>
+      <w:r>
+        <w:rPr>
+          <w:rFonts w:ascii="Times New Roman" w:eastAsia="Times New Roman" w:hAnsi="Times New Roman" w:cs="Times New Roman"/>
+          <w:sz w:val="24"/>
+          <w:szCs w:val="24"/>
+        </w:rPr>
+        <w:t>{{ bairro }}, {{ cidade</w:t>
+      </w:r>
+      <w:r>
+        <w:rPr>
+          <w:rFonts w:ascii="Times New Roman" w:eastAsia="Times New Roman" w:hAnsi="Times New Roman" w:cs="Times New Roman"/>
+          <w:sz w:val="24"/>
+          <w:szCs w:val="24"/>
+        </w:rPr>
+        <w:t>_assistido</w:t>
+      </w:r>
+      <w:r>
+        <w:rPr>
+          <w:rFonts w:ascii="Times New Roman" w:eastAsia="Times New Roman" w:hAnsi="Times New Roman" w:cs="Times New Roman"/>
+          <w:sz w:val="24"/>
+          <w:szCs w:val="24"/>
+        </w:rPr>
+        <w:t xml:space="preserve"> }}, {{ sigla_estado }}, CEP {{ cep }}, requeiro o desarquivamento do Caso nº {{ num_caso }}, pelos seguintes motivos:</w:t>
+      </w:r>
+    </w:p>
+    <w:p>
+      <w:pPr>
+        <w:spacing w:line="360" w:lineRule="auto"/>
+        <w:ind w:firstLine="720"/>
+        <w:jc w:val="both"/>
+        <w:rPr>
+          <w:rFonts w:ascii="Times New Roman" w:eastAsia="Times New Roman" w:hAnsi="Times New Roman" w:cs="Times New Roman"/>
+          <w:sz w:val="24"/>
+          <w:szCs w:val="24"/>
+        </w:rPr>
+      </w:pPr>
+      <w:r>
+        <w:rPr>
+          <w:rFonts w:ascii="Times New Roman" w:eastAsia="Times New Roman" w:hAnsi="Times New Roman" w:cs="Times New Roman"/>
+          <w:sz w:val="24"/>
+          <w:szCs w:val="24"/>
+        </w:rPr>
+        <w:t>{</w:t>
+      </w:r>
+      <w:r>
+        <w:rPr>
+          <w:rFonts w:ascii="Times New Roman" w:eastAsia="Times New Roman" w:hAnsi="Times New Roman" w:cs="Times New Roman"/>
+          <w:sz w:val="24"/>
+          <w:szCs w:val="24"/>
+        </w:rPr>
+        <w:t>%p</w:t>
+      </w:r>
+      <w:r>
+        <w:rPr>
+          <w:rFonts w:ascii="Times New Roman" w:eastAsia="Times New Roman" w:hAnsi="Times New Roman" w:cs="Times New Roman"/>
+          <w:sz w:val="24"/>
+          <w:szCs w:val="24"/>
+        </w:rPr>
+        <w:t xml:space="preserve"> endif %}</w:t>
+      </w:r>
+    </w:p>
+    <w:p>
+      <w:pPr>
+        <w:spacing w:line="360" w:lineRule="auto"/>
+        <w:jc w:val="both"/>
+        <w:rPr>
+          <w:rFonts w:ascii="Times New Roman" w:eastAsia="Times New Roman" w:hAnsi="Times New Roman" w:cs="Times New Roman"/>
+          <w:sz w:val="24"/>
+          <w:szCs w:val="24"/>
+        </w:rPr>
+      </w:pPr>
+      <w:r>
+        <w:rPr>
+          <w:rFonts w:ascii="Times New Roman" w:eastAsia="Times New Roman" w:hAnsi="Times New Roman" w:cs="Times New Roman"/>
+          <w:sz w:val="24"/>
+          <w:szCs w:val="24"/>
+        </w:rPr>
+        <w:t>{{ razoes_desarquivamento}}</w:t>
+      </w:r>
+    </w:p>
+    <w:p>
+      <w:pPr>
+        <w:spacing w:line="360" w:lineRule="auto"/>
+        <w:jc w:val="both"/>
+        <w:rPr>
+          <w:rFonts w:ascii="Times New Roman" w:eastAsia="Times New Roman" w:hAnsi="Times New Roman" w:cs="Times New Roman"/>
+          <w:sz w:val="24"/>
+          <w:szCs w:val="24"/>
+        </w:rPr>
+      </w:pPr>
+    </w:p>
+    <w:p>
+      <w:pPr>
+        <w:spacing w:line="360" w:lineRule="auto"/>
+        <w:jc w:val="both"/>
+        <w:rPr>
+          <w:rFonts w:ascii="Times New Roman" w:eastAsia="Times New Roman" w:hAnsi="Times New Roman" w:cs="Times New Roman"/>
+          <w:b/>
+          <w:bCs/>
+          <w:sz w:val="24"/>
+          <w:szCs w:val="24"/>
+        </w:rPr>
+      </w:pPr>
+      <w:r>
+        <w:rPr>
+          <w:rFonts w:ascii="Times New Roman" w:eastAsia="Times New Roman" w:hAnsi="Times New Roman" w:cs="Times New Roman"/>
+          <w:b/>
+          <w:bCs/>
+          <w:sz w:val="24"/>
+          <w:szCs w:val="24"/>
+        </w:rPr>
+        <w:t>Observações:</w:t>
+      </w:r>
+    </w:p>
+    <w:p>
+      <w:pPr>
+        <w:spacing w:line="360" w:lineRule="auto"/>
+        <w:jc w:val="both"/>
+        <w:rPr>
+          <w:rFonts w:ascii="Times New Roman" w:eastAsia="Times New Roman" w:hAnsi="Times New Roman" w:cs="Times New Roman"/>
+          <w:sz w:val="24"/>
+          <w:szCs w:val="24"/>
+        </w:rPr>
+      </w:pPr>
+      <w:r>
+        <w:rPr>
+          <w:rFonts w:ascii="Times New Roman" w:eastAsia="Times New Roman" w:hAnsi="Times New Roman" w:cs="Times New Roman"/>
+          <w:i/>
+          <w:iCs/>
+          <w:sz w:val="24"/>
+          <w:szCs w:val="24"/>
+        </w:rPr>
+        <w:t xml:space="preserve">Data do arquivamento: </w:t>
+      </w:r>
+      <w:r>
+        <w:rPr>
+          <w:rFonts w:ascii="Times New Roman" w:eastAsia="Times New Roman" w:hAnsi="Times New Roman" w:cs="Times New Roman"/>
+          <w:sz w:val="24"/>
+          <w:szCs w:val="24"/>
+        </w:rPr>
+        <w:t>{{ data_arquivamento }}</w:t>
+      </w:r>
+    </w:p>
+    <w:p>
+      <w:pPr>
+        <w:spacing w:line="360" w:lineRule="auto"/>
+        <w:jc w:val="both"/>
+        <w:rPr>
+          <w:rFonts w:ascii="Times New Roman" w:eastAsia="Times New Roman" w:hAnsi="Times New Roman" w:cs="Times New Roman"/>
+          <w:sz w:val="24"/>
+          <w:szCs w:val="24"/>
+        </w:rPr>
+      </w:pPr>
+      <w:r>
+        <w:rPr>
+          <w:rFonts w:ascii="Times New Roman" w:eastAsia="Times New Roman" w:hAnsi="Times New Roman" w:cs="Times New Roman"/>
+          <w:i/>
+          <w:iCs/>
+          <w:sz w:val="24"/>
+          <w:szCs w:val="24"/>
+        </w:rPr>
+        <w:t>Motivos do arquivamento:</w:t>
+      </w:r>
+      <w:r>
+        <w:rPr>
+          <w:rFonts w:ascii="Times New Roman" w:eastAsia="Times New Roman" w:hAnsi="Times New Roman" w:cs="Times New Roman"/>
+          <w:sz w:val="24"/>
+          <w:szCs w:val="24"/>
+        </w:rPr>
+        <w:t xml:space="preserve"> {{ motivos_arquivamento }}</w:t>
+      </w:r>
+    </w:p>
+    <w:p>
+      <w:pPr>
+        <w:spacing w:line="360" w:lineRule="auto"/>
+        <w:jc w:val="both"/>
+        <w:rPr>
+          <w:rFonts w:ascii="Times New Roman" w:eastAsia="Times New Roman" w:hAnsi="Times New Roman" w:cs="Times New Roman"/>
+          <w:sz w:val="24"/>
+          <w:szCs w:val="24"/>
+        </w:rPr>
+      </w:pPr>
+      <w:r>
+        <w:rPr>
+          <w:rFonts w:ascii="Times New Roman" w:eastAsia="Times New Roman" w:hAnsi="Times New Roman" w:cs="Times New Roman"/>
+          <w:sz w:val="24"/>
+          <w:szCs w:val="24"/>
+        </w:rPr>
+        <w:t>{%p if decisao %}</w:t>
+      </w:r>
+    </w:p>
+    <w:p>
+      <w:pPr>
+        <w:spacing w:line="360" w:lineRule="auto"/>
+        <w:jc w:val="both"/>
+        <w:rPr>
+          <w:rFonts w:ascii="Times New Roman" w:eastAsia="Times New Roman" w:hAnsi="Times New Roman" w:cs="Times New Roman"/>
+          <w:sz w:val="24"/>
+          <w:szCs w:val="24"/>
+        </w:rPr>
+      </w:pPr>
+      <w:r>
+        <w:rPr>
+          <w:rFonts w:ascii="Times New Roman" w:eastAsia="Times New Roman" w:hAnsi="Times New Roman" w:cs="Times New Roman"/>
+          <w:i/>
+          <w:iCs/>
+          <w:sz w:val="24"/>
+          <w:szCs w:val="24"/>
+        </w:rPr>
+        <w:t>Número da ação:</w:t>
+      </w:r>
+      <w:r>
+        <w:rPr>
+          <w:rFonts w:ascii="Times New Roman" w:eastAsia="Times New Roman" w:hAnsi="Times New Roman" w:cs="Times New Roman"/>
+          <w:sz w:val="24"/>
+          <w:szCs w:val="24"/>
+        </w:rPr>
+        <w:t xml:space="preserve"> {{ num_acao }}</w:t>
+      </w:r>
+    </w:p>
+    <w:p>
+      <w:pPr>
+        <w:spacing w:line="360" w:lineRule="auto"/>
+        <w:jc w:val="both"/>
+        <w:rPr>
+          <w:rFonts w:ascii="Times New Roman" w:eastAsia="Times New Roman" w:hAnsi="Times New Roman" w:cs="Times New Roman"/>
+          <w:sz w:val="24"/>
+          <w:szCs w:val="24"/>
+        </w:rPr>
+      </w:pPr>
+      <w:r>
+        <w:rPr>
+          <w:rFonts w:ascii="Times New Roman" w:eastAsia="Times New Roman" w:hAnsi="Times New Roman" w:cs="Times New Roman"/>
+          <w:sz w:val="24"/>
+          <w:szCs w:val="24"/>
+        </w:rPr>
+        <w:t>{%p endif %}</w:t>
+      </w:r>
+    </w:p>
+    <w:p>
+      <w:pPr>
+        <w:spacing w:line="360" w:lineRule="auto"/>
+        <w:jc w:val="both"/>
+        <w:rPr>
+          <w:rFonts w:ascii="Times New Roman" w:eastAsia="Times New Roman" w:hAnsi="Times New Roman" w:cs="Times New Roman"/>
+          <w:sz w:val="24"/>
+          <w:szCs w:val="24"/>
+        </w:rPr>
+      </w:pPr>
+    </w:p>
+    <w:p>
+      <w:pPr>
+        <w:spacing w:line="360" w:lineRule="auto"/>
+        <w:ind w:firstLine="720"/>
+        <w:jc w:val="both"/>
+        <w:rPr>
+          <w:rFonts w:ascii="Times New Roman" w:eastAsia="Times New Roman" w:hAnsi="Times New Roman" w:cs="Times New Roman"/>
+          <w:sz w:val="24"/>
+          <w:szCs w:val="24"/>
+        </w:rPr>
+      </w:pPr>
+      <w:r>
+        <w:rPr>
+          <w:rFonts w:ascii="Times New Roman" w:eastAsia="Times New Roman" w:hAnsi="Times New Roman" w:cs="Times New Roman"/>
+          <w:sz w:val="24"/>
+          <w:szCs w:val="24"/>
+        </w:rPr>
+        <w:t>{{ cidade</w:t>
       </w:r>
       <w:r>
         <w:rPr>
@@ -600,7 +556,6 @@
         </w:rPr>
         <w:t>_assinatura</w:t>
       </w:r>
-      <w:proofErr w:type="spellEnd"/>
       <w:r>
         <w:rPr>
           <w:rFonts w:ascii="Times New Roman" w:eastAsia="Times New Roman" w:hAnsi="Times New Roman" w:cs="Times New Roman"/>
@@ -658,25 +613,7 @@
           <w:sz w:val="24"/>
           <w:szCs w:val="24"/>
         </w:rPr>
-        <w:t xml:space="preserve">{{ </w:t>
-      </w:r>
-      <w:proofErr w:type="spellStart"/>
-      <w:r>
-        <w:rPr>
-          <w:rFonts w:ascii="Times New Roman" w:eastAsia="Times New Roman" w:hAnsi="Times New Roman" w:cs="Times New Roman"/>
-          <w:sz w:val="24"/>
-          <w:szCs w:val="24"/>
-        </w:rPr>
-        <w:t>nome_assistido</w:t>
-      </w:r>
-      <w:proofErr w:type="spellEnd"/>
-      <w:r>
-        <w:rPr>
-          <w:rFonts w:ascii="Times New Roman" w:eastAsia="Times New Roman" w:hAnsi="Times New Roman" w:cs="Times New Roman"/>
-          <w:sz w:val="24"/>
-          <w:szCs w:val="24"/>
-        </w:rPr>
-        <w:t xml:space="preserve"> }}</w:t>
+        <w:t>{{ nome_assistido }}</w:t>
       </w:r>
     </w:p>
     <w:p>
@@ -696,25 +633,7 @@
           <w:sz w:val="24"/>
           <w:szCs w:val="24"/>
         </w:rPr>
-        <w:t xml:space="preserve">CPF: {{ </w:t>
-      </w:r>
-      <w:proofErr w:type="spellStart"/>
-      <w:r>
-        <w:rPr>
-          <w:rFonts w:ascii="Times New Roman" w:eastAsia="Times New Roman" w:hAnsi="Times New Roman" w:cs="Times New Roman"/>
-          <w:sz w:val="24"/>
-          <w:szCs w:val="24"/>
-        </w:rPr>
-        <w:t>num_cpf</w:t>
-      </w:r>
-      <w:proofErr w:type="spellEnd"/>
-      <w:r>
-        <w:rPr>
-          <w:rFonts w:ascii="Times New Roman" w:eastAsia="Times New Roman" w:hAnsi="Times New Roman" w:cs="Times New Roman"/>
-          <w:sz w:val="24"/>
-          <w:szCs w:val="24"/>
-        </w:rPr>
-        <w:t xml:space="preserve"> }}</w:t>
+        <w:t>CPF: {{ num_cpf }}</w:t>
       </w:r>
     </w:p>
     <w:p>
@@ -734,25 +653,7 @@
           <w:sz w:val="24"/>
           <w:szCs w:val="24"/>
         </w:rPr>
-        <w:t xml:space="preserve">RG: {{ </w:t>
-      </w:r>
-      <w:proofErr w:type="spellStart"/>
-      <w:r>
-        <w:rPr>
-          <w:rFonts w:ascii="Times New Roman" w:eastAsia="Times New Roman" w:hAnsi="Times New Roman" w:cs="Times New Roman"/>
-          <w:sz w:val="24"/>
-          <w:szCs w:val="24"/>
-        </w:rPr>
-        <w:t>num_rg</w:t>
-      </w:r>
-      <w:proofErr w:type="spellEnd"/>
-      <w:r>
-        <w:rPr>
-          <w:rFonts w:ascii="Times New Roman" w:eastAsia="Times New Roman" w:hAnsi="Times New Roman" w:cs="Times New Roman"/>
-          <w:sz w:val="24"/>
-          <w:szCs w:val="24"/>
-        </w:rPr>
-        <w:t xml:space="preserve"> }}</w:t>
+        <w:t>RG: {{ num_rg }}</w:t>
       </w:r>
       <w:r>
         <w:rPr>
@@ -1035,27 +936,7 @@
               <w:sz w:val="18"/>
               <w:szCs w:val="18"/>
             </w:rPr>
-            <w:t xml:space="preserve">BH/MG, CEP 30.130-180, </w:t>
-          </w:r>
-          <w:proofErr w:type="spellStart"/>
-          <w:r>
-            <w:rPr>
-              <w:rFonts w:ascii="Arial" w:eastAsia="Cambria" w:hAnsi="Arial" w:cs="Arial"/>
-              <w:iCs/>
-              <w:sz w:val="18"/>
-              <w:szCs w:val="18"/>
-            </w:rPr>
-            <w:t>Tel</w:t>
-          </w:r>
-          <w:proofErr w:type="spellEnd"/>
-          <w:r>
-            <w:rPr>
-              <w:rFonts w:ascii="Arial" w:eastAsia="Cambria" w:hAnsi="Arial" w:cs="Arial"/>
-              <w:iCs/>
-              <w:sz w:val="18"/>
-              <w:szCs w:val="18"/>
-            </w:rPr>
-            <w:t>: (31) 3409-8667</w:t>
+            <w:t>BH/MG, CEP 30.130-180, Tel: (31) 3409-8667</w:t>
           </w:r>
         </w:p>
       </w:tc>

</xml_diff>

<commit_message>
#44 - Correção dos issues 1 e 4                     @diegopabulo Issue 1: Corrigido. Issue 2: Não corrigido por enquanto, tendo em vista que se encontra no backlog. Issue 3: Não corrigido por enquanto, tendo em vista que se encontra no backlog. Issue 4: Corrigido.
</commit_message>
<xml_diff>
--- a/docassemble/docsdaj/data/templates/requerimento-para-desarquivamento.docx
+++ b/docassemble/docsdaj/data/templates/requerimento-para-desarquivamento.docx
@@ -562,7 +562,23 @@
           <w:sz w:val="24"/>
           <w:szCs w:val="24"/>
         </w:rPr>
-        <w:t xml:space="preserve"> }}, {{ data }}.</w:t>
+        <w:t xml:space="preserve"> }}, {{ data</w:t>
+      </w:r>
+      <w:r>
+        <w:rPr>
+          <w:rFonts w:ascii="Times New Roman" w:eastAsia="Times New Roman" w:hAnsi="Times New Roman" w:cs="Times New Roman"/>
+          <w:sz w:val="24"/>
+          <w:szCs w:val="24"/>
+        </w:rPr>
+        <w:t>_assinatura</w:t>
+      </w:r>
+      <w:r>
+        <w:rPr>
+          <w:rFonts w:ascii="Times New Roman" w:eastAsia="Times New Roman" w:hAnsi="Times New Roman" w:cs="Times New Roman"/>
+          <w:sz w:val="24"/>
+          <w:szCs w:val="24"/>
+        </w:rPr>
+        <w:t xml:space="preserve"> }}.</w:t>
       </w:r>
     </w:p>
     <w:p>

</xml_diff>

<commit_message>
alteracao documento de identidade
</commit_message>
<xml_diff>
--- a/docassemble/docsdaj/data/templates/requerimento-para-desarquivamento.docx
+++ b/docassemble/docsdaj/data/templates/requerimento-para-desarquivamento.docx
@@ -101,7 +101,23 @@
           <w:sz w:val="24"/>
           <w:szCs w:val="24"/>
         </w:rPr>
-        <w:t xml:space="preserve">Eu, {{ nome_assistido }}, portador(a) do CPF nº {{ num_cpf }} e RG nº {{ num_rg }}, residente e domiciliado(a) </w:t>
+        <w:t xml:space="preserve">Eu, {{ nome_assistido }}, portador(a) do CPF nº {{ num_cpf }} e </w:t>
+      </w:r>
+      <w:r>
+        <w:rPr>
+          <w:rFonts w:ascii="Times New Roman" w:eastAsia="Times New Roman" w:hAnsi="Times New Roman" w:cs="Times New Roman"/>
+          <w:sz w:val="24"/>
+          <w:szCs w:val="24"/>
+        </w:rPr>
+        <w:t>documento de identidade {{ sigla_identidade }}</w:t>
+      </w:r>
+      <w:r>
+        <w:rPr>
+          <w:rFonts w:ascii="Times New Roman" w:eastAsia="Times New Roman" w:hAnsi="Times New Roman" w:cs="Times New Roman"/>
+          <w:sz w:val="24"/>
+          <w:szCs w:val="24"/>
+        </w:rPr>
+        <w:t xml:space="preserve"> nº {{ num_rg }}, residente e domiciliado(a) </w:t>
       </w:r>
       <w:r>
         <w:rPr>
@@ -301,7 +317,87 @@
           <w:sz w:val="24"/>
           <w:szCs w:val="24"/>
         </w:rPr>
-        <w:t xml:space="preserve"> }}, {{ sigla_estado }}, CEP {{ cep }}, requeiro o desarquivamento do Caso nº {{ num_caso }}, pelos seguintes motivos:</w:t>
+        <w:t xml:space="preserve"> }}, {{ sigla_estado }}, CEP {{ cep }}, requeiro o desarquivamento do Caso nº {{ num_caso }}, pelos</w:t>
+      </w:r>
+      <w:r>
+        <w:rPr>
+          <w:rFonts w:ascii="Times New Roman" w:eastAsia="Times New Roman" w:hAnsi="Times New Roman" w:cs="Times New Roman"/>
+          <w:sz w:val="24"/>
+          <w:szCs w:val="24"/>
+        </w:rPr>
+        <w:t>(s)</w:t>
+      </w:r>
+      <w:r>
+        <w:rPr>
+          <w:rFonts w:ascii="Times New Roman" w:eastAsia="Times New Roman" w:hAnsi="Times New Roman" w:cs="Times New Roman"/>
+          <w:sz w:val="24"/>
+          <w:szCs w:val="24"/>
+        </w:rPr>
+        <w:t xml:space="preserve"> seguinte</w:t>
+      </w:r>
+      <w:r>
+        <w:rPr>
+          <w:rFonts w:ascii="Times New Roman" w:eastAsia="Times New Roman" w:hAnsi="Times New Roman" w:cs="Times New Roman"/>
+          <w:sz w:val="24"/>
+          <w:szCs w:val="24"/>
+        </w:rPr>
+        <w:t>(</w:t>
+      </w:r>
+      <w:r>
+        <w:rPr>
+          <w:rFonts w:ascii="Times New Roman" w:eastAsia="Times New Roman" w:hAnsi="Times New Roman" w:cs="Times New Roman"/>
+          <w:sz w:val="24"/>
+          <w:szCs w:val="24"/>
+        </w:rPr>
+        <w:t>s</w:t>
+      </w:r>
+      <w:r>
+        <w:rPr>
+          <w:rFonts w:ascii="Times New Roman" w:eastAsia="Times New Roman" w:hAnsi="Times New Roman" w:cs="Times New Roman"/>
+          <w:sz w:val="24"/>
+          <w:szCs w:val="24"/>
+        </w:rPr>
+        <w:t>)</w:t>
+      </w:r>
+      <w:r>
+        <w:rPr>
+          <w:rFonts w:ascii="Times New Roman" w:eastAsia="Times New Roman" w:hAnsi="Times New Roman" w:cs="Times New Roman"/>
+          <w:sz w:val="24"/>
+          <w:szCs w:val="24"/>
+        </w:rPr>
+        <w:t xml:space="preserve"> motivo</w:t>
+      </w:r>
+      <w:r>
+        <w:rPr>
+          <w:rFonts w:ascii="Times New Roman" w:eastAsia="Times New Roman" w:hAnsi="Times New Roman" w:cs="Times New Roman"/>
+          <w:sz w:val="24"/>
+          <w:szCs w:val="24"/>
+        </w:rPr>
+        <w:t>(</w:t>
+      </w:r>
+      <w:r>
+        <w:rPr>
+          <w:rFonts w:ascii="Times New Roman" w:eastAsia="Times New Roman" w:hAnsi="Times New Roman" w:cs="Times New Roman"/>
+          <w:sz w:val="24"/>
+          <w:szCs w:val="24"/>
+        </w:rPr>
+        <w:t>s</w:t>
+      </w:r>
+      <w:r>
+        <w:rPr>
+          <w:rFonts w:ascii="Times New Roman" w:eastAsia="Times New Roman" w:hAnsi="Times New Roman" w:cs="Times New Roman"/>
+          <w:sz w:val="24"/>
+          <w:szCs w:val="24"/>
+        </w:rPr>
+        <w:t>)</w:t>
+      </w:r>
+      <w:r>
+        <w:rPr>
+          <w:rFonts w:ascii="Times New Roman" w:eastAsia="Times New Roman" w:hAnsi="Times New Roman" w:cs="Times New Roman"/>
+          <w:sz w:val="24"/>
+          <w:szCs w:val="24"/>
+        </w:rPr>
+        <w:t>:</w:t>
       </w:r>
     </w:p>
     <w:p>
@@ -546,6 +642,7 @@
           <w:sz w:val="24"/>
           <w:szCs w:val="24"/>
         </w:rPr>
+        <w:lastRenderedPageBreak/>
         <w:t>{{ cidade</w:t>
       </w:r>
       <w:r>
@@ -669,7 +766,15 @@
           <w:sz w:val="24"/>
           <w:szCs w:val="24"/>
         </w:rPr>
-        <w:t>RG: {{ num_rg }}</w:t>
+        <w:t>{{ sigla_identidade }}</w:t>
+      </w:r>
+      <w:r>
+        <w:rPr>
+          <w:rFonts w:ascii="Times New Roman" w:eastAsia="Times New Roman" w:hAnsi="Times New Roman" w:cs="Times New Roman"/>
+          <w:sz w:val="24"/>
+          <w:szCs w:val="24"/>
+        </w:rPr>
+        <w:t>: {{ num_rg }}</w:t>
       </w:r>
       <w:r>
         <w:rPr>
@@ -749,7 +854,7 @@
 <w:ftr xmlns:wpc="http://schemas.microsoft.com/office/word/2010/wordprocessingCanvas" xmlns:cx="http://schemas.microsoft.com/office/drawing/2014/chartex" xmlns:cx1="http://schemas.microsoft.com/office/drawing/2015/9/8/chartex" xmlns:cx2="http://schemas.microsoft.com/office/drawing/2015/10/21/chartex" xmlns:cx3="http://schemas.microsoft.com/office/drawing/2016/5/9/chartex" xmlns:cx4="http://schemas.microsoft.com/office/drawing/2016/5/10/chartex" xmlns:cx5="http://schemas.microsoft.com/office/drawing/2016/5/11/chartex" xmlns:cx6="http://schemas.microsoft.com/office/drawing/2016/5/12/chartex" xmlns:cx7="http://schemas.microsoft.com/office/drawing/2016/5/13/chartex" xmlns:cx8="http://schemas.microsoft.com/office/drawing/2016/5/14/chartex" xmlns:mc="http://schemas.openxmlformats.org/markup-compatibility/2006" xmlns:aink="http://schemas.microsoft.com/office/drawing/2016/ink" xmlns:am3d="http://schemas.microsoft.com/office/drawing/2017/model3d" xmlns:o="urn:schemas-microsoft-com:office:office" xmlns:r="http://schemas.openxmlformats.org/officeDocument/2006/relationships" xmlns:m="http://schemas.openxmlformats.org/officeDocument/2006/math" xmlns:v="urn:schemas-microsoft-com:vml" xmlns:wp14="http://schemas.microsoft.com/office/word/2010/wordprocessingDrawing" xmlns:wp="http://schemas.openxmlformats.org/drawingml/2006/wordprocessingDrawing" xmlns:w10="urn:schemas-microsoft-com:office:word" xmlns:w="http://schemas.openxmlformats.org/wordprocessingml/2006/main" xmlns:w14="http://schemas.microsoft.com/office/word/2010/wordml" xmlns:w15="http://schemas.microsoft.com/office/word/2012/wordml" xmlns:w16cex="http://schemas.microsoft.com/office/word/2018/wordml/cex" xmlns:w16cid="http://schemas.microsoft.com/office/word/2016/wordml/cid" xmlns:w16="http://schemas.microsoft.com/office/word/2018/wordml" xmlns:w16sdtdh="http://schemas.microsoft.com/office/word/2020/wordml/sdtdatahash" xmlns:w16se="http://schemas.microsoft.com/office/word/2015/wordml/symex" xmlns:wpg="http://schemas.microsoft.com/office/word/2010/wordprocessingGroup" xmlns:wpi="http://schemas.microsoft.com/office/word/2010/wordprocessingInk" xmlns:wne="http://schemas.microsoft.com/office/word/2006/wordml" xmlns:wps="http://schemas.microsoft.com/office/word/2010/wordprocessingShape" mc:Ignorable="w14 w15 w16se w16cid w16 w16cex w16sdtdh wp14">
   <w:p>
     <w:pPr>
-      <w:pStyle w:val="Rodap"/>
+      <w:pStyle w:val="Footer"/>
       <w:rPr>
         <w:sz w:val="10"/>
         <w:szCs w:val="10"/>
@@ -1229,7 +1334,7 @@
   </w:tbl>
   <w:p>
     <w:pPr>
-      <w:pStyle w:val="Rodap"/>
+      <w:pStyle w:val="Footer"/>
       <w:rPr>
         <w:sz w:val="6"/>
         <w:szCs w:val="6"/>
@@ -1316,7 +1421,7 @@
 <w:hdr xmlns:wpc="http://schemas.microsoft.com/office/word/2010/wordprocessingCanvas" xmlns:cx="http://schemas.microsoft.com/office/drawing/2014/chartex" xmlns:cx1="http://schemas.microsoft.com/office/drawing/2015/9/8/chartex" xmlns:cx2="http://schemas.microsoft.com/office/drawing/2015/10/21/chartex" xmlns:cx3="http://schemas.microsoft.com/office/drawing/2016/5/9/chartex" xmlns:cx4="http://schemas.microsoft.com/office/drawing/2016/5/10/chartex" xmlns:cx5="http://schemas.microsoft.com/office/drawing/2016/5/11/chartex" xmlns:cx6="http://schemas.microsoft.com/office/drawing/2016/5/12/chartex" xmlns:cx7="http://schemas.microsoft.com/office/drawing/2016/5/13/chartex" xmlns:cx8="http://schemas.microsoft.com/office/drawing/2016/5/14/chartex" xmlns:mc="http://schemas.openxmlformats.org/markup-compatibility/2006" xmlns:aink="http://schemas.microsoft.com/office/drawing/2016/ink" xmlns:am3d="http://schemas.microsoft.com/office/drawing/2017/model3d" xmlns:o="urn:schemas-microsoft-com:office:office" xmlns:r="http://schemas.openxmlformats.org/officeDocument/2006/relationships" xmlns:m="http://schemas.openxmlformats.org/officeDocument/2006/math" xmlns:v="urn:schemas-microsoft-com:vml" xmlns:wp14="http://schemas.microsoft.com/office/word/2010/wordprocessingDrawing" xmlns:wp="http://schemas.openxmlformats.org/drawingml/2006/wordprocessingDrawing" xmlns:w10="urn:schemas-microsoft-com:office:word" xmlns:w="http://schemas.openxmlformats.org/wordprocessingml/2006/main" xmlns:w14="http://schemas.microsoft.com/office/word/2010/wordml" xmlns:w15="http://schemas.microsoft.com/office/word/2012/wordml" xmlns:w16cex="http://schemas.microsoft.com/office/word/2018/wordml/cex" xmlns:w16cid="http://schemas.microsoft.com/office/word/2016/wordml/cid" xmlns:w16="http://schemas.microsoft.com/office/word/2018/wordml" xmlns:w16sdtdh="http://schemas.microsoft.com/office/word/2020/wordml/sdtdatahash" xmlns:w16se="http://schemas.microsoft.com/office/word/2015/wordml/symex" xmlns:wpg="http://schemas.microsoft.com/office/word/2010/wordprocessingGroup" xmlns:wpi="http://schemas.microsoft.com/office/word/2010/wordprocessingInk" xmlns:wne="http://schemas.microsoft.com/office/word/2006/wordml" xmlns:wps="http://schemas.microsoft.com/office/word/2010/wordprocessingShape" mc:Ignorable="w14 w15 w16se w16cid w16 w16cex w16sdtdh wp14">
   <w:p>
     <w:pPr>
-      <w:pStyle w:val="Cabealho"/>
+      <w:pStyle w:val="Header"/>
       <w:rPr>
         <w:sz w:val="12"/>
         <w:szCs w:val="12"/>
@@ -1325,7 +1430,7 @@
   </w:p>
   <w:p>
     <w:pPr>
-      <w:pStyle w:val="Cabealho"/>
+      <w:pStyle w:val="Header"/>
       <w:jc w:val="center"/>
       <w:rPr>
         <w:sz w:val="12"/>
@@ -1383,7 +1488,7 @@
   </w:p>
   <w:p>
     <w:pPr>
-      <w:pStyle w:val="Cabealho"/>
+      <w:pStyle w:val="Header"/>
       <w:jc w:val="center"/>
       <w:rPr>
         <w:b/>
@@ -1416,7 +1521,7 @@
   </w:p>
   <w:p>
     <w:pPr>
-      <w:pStyle w:val="Cabealho"/>
+      <w:pStyle w:val="Header"/>
       <w:rPr>
         <w:sz w:val="12"/>
         <w:szCs w:val="12"/>
@@ -1849,7 +1954,7 @@
     <w:name w:val="Normal"/>
     <w:qFormat/>
   </w:style>
-  <w:style w:type="paragraph" w:styleId="Ttulo1">
+  <w:style w:type="paragraph" w:styleId="Heading1">
     <w:name w:val="heading 1"/>
     <w:basedOn w:val="Normal"/>
     <w:next w:val="Normal"/>
@@ -1867,7 +1972,7 @@
       <w:szCs w:val="48"/>
     </w:rPr>
   </w:style>
-  <w:style w:type="paragraph" w:styleId="Ttulo2">
+  <w:style w:type="paragraph" w:styleId="Heading2">
     <w:name w:val="heading 2"/>
     <w:basedOn w:val="Normal"/>
     <w:next w:val="Normal"/>
@@ -1887,7 +1992,7 @@
       <w:szCs w:val="36"/>
     </w:rPr>
   </w:style>
-  <w:style w:type="paragraph" w:styleId="Ttulo3">
+  <w:style w:type="paragraph" w:styleId="Heading3">
     <w:name w:val="heading 3"/>
     <w:basedOn w:val="Normal"/>
     <w:next w:val="Normal"/>
@@ -1906,7 +2011,7 @@
       <w:szCs w:val="27"/>
     </w:rPr>
   </w:style>
-  <w:style w:type="paragraph" w:styleId="Ttulo4">
+  <w:style w:type="paragraph" w:styleId="Heading4">
     <w:name w:val="heading 4"/>
     <w:basedOn w:val="Normal"/>
     <w:next w:val="Normal"/>
@@ -1926,7 +2031,7 @@
       <w:szCs w:val="24"/>
     </w:rPr>
   </w:style>
-  <w:style w:type="paragraph" w:styleId="Ttulo5">
+  <w:style w:type="paragraph" w:styleId="Heading5">
     <w:name w:val="heading 5"/>
     <w:basedOn w:val="Normal"/>
     <w:next w:val="Normal"/>
@@ -1944,7 +2049,7 @@
       <w:b/>
     </w:rPr>
   </w:style>
-  <w:style w:type="paragraph" w:styleId="Ttulo6">
+  <w:style w:type="paragraph" w:styleId="Heading6">
     <w:name w:val="heading 6"/>
     <w:basedOn w:val="Normal"/>
     <w:next w:val="Normal"/>
@@ -1964,13 +2069,13 @@
       <w:szCs w:val="20"/>
     </w:rPr>
   </w:style>
-  <w:style w:type="character" w:default="1" w:styleId="Fontepargpadro">
+  <w:style w:type="character" w:default="1" w:styleId="DefaultParagraphFont">
     <w:name w:val="Default Paragraph Font"/>
     <w:uiPriority w:val="1"/>
     <w:semiHidden/>
     <w:unhideWhenUsed/>
   </w:style>
-  <w:style w:type="table" w:default="1" w:styleId="Tabelanormal">
+  <w:style w:type="table" w:default="1" w:styleId="TableNormal">
     <w:name w:val="Normal Table"/>
     <w:uiPriority w:val="99"/>
     <w:semiHidden/>
@@ -1985,14 +2090,14 @@
       </w:tblCellMar>
     </w:tblPr>
   </w:style>
-  <w:style w:type="numbering" w:default="1" w:styleId="Semlista">
+  <w:style w:type="numbering" w:default="1" w:styleId="NoList">
     <w:name w:val="No List"/>
     <w:uiPriority w:val="99"/>
     <w:semiHidden/>
     <w:unhideWhenUsed/>
   </w:style>
-  <w:style w:type="table" w:customStyle="1" w:styleId="TableNormal">
-    <w:name w:val="Table Normal"/>
+  <w:style w:type="table" w:customStyle="1" w:styleId="TableNormal1">
+    <w:name w:val="Table Normal1"/>
     <w:tblPr>
       <w:tblCellMar>
         <w:top w:w="0" w:type="dxa"/>
@@ -2002,7 +2107,7 @@
       </w:tblCellMar>
     </w:tblPr>
   </w:style>
-  <w:style w:type="paragraph" w:styleId="Ttulo">
+  <w:style w:type="paragraph" w:styleId="Title">
     <w:name w:val="Title"/>
     <w:basedOn w:val="Normal"/>
     <w:next w:val="Normal"/>
@@ -2019,7 +2124,7 @@
       <w:szCs w:val="72"/>
     </w:rPr>
   </w:style>
-  <w:style w:type="paragraph" w:styleId="Subttulo">
+  <w:style w:type="paragraph" w:styleId="Subtitle">
     <w:name w:val="Subtitle"/>
     <w:basedOn w:val="Normal"/>
     <w:next w:val="Normal"/>
@@ -2039,7 +2144,7 @@
     </w:rPr>
   </w:style>
   <w:style w:type="table" w:customStyle="1" w:styleId="a">
-    <w:basedOn w:val="TableNormal"/>
+    <w:basedOn w:val="TableNormal1"/>
     <w:pPr>
       <w:spacing w:after="0" w:line="240" w:lineRule="auto"/>
     </w:pPr>
@@ -2052,10 +2157,10 @@
       </w:tblCellMar>
     </w:tblPr>
   </w:style>
-  <w:style w:type="paragraph" w:styleId="Rodap">
+  <w:style w:type="paragraph" w:styleId="Footer">
     <w:name w:val="footer"/>
     <w:basedOn w:val="Normal"/>
-    <w:link w:val="RodapChar"/>
+    <w:link w:val="FooterChar"/>
     <w:uiPriority w:val="99"/>
     <w:semiHidden/>
     <w:unhideWhenUsed/>
@@ -2068,18 +2173,18 @@
       <w:spacing w:after="0" w:line="240" w:lineRule="auto"/>
     </w:pPr>
   </w:style>
-  <w:style w:type="character" w:customStyle="1" w:styleId="RodapChar">
-    <w:name w:val="Rodapé Char"/>
-    <w:basedOn w:val="Fontepargpadro"/>
-    <w:link w:val="Rodap"/>
+  <w:style w:type="character" w:customStyle="1" w:styleId="FooterChar">
+    <w:name w:val="Footer Char"/>
+    <w:basedOn w:val="DefaultParagraphFont"/>
+    <w:link w:val="Footer"/>
     <w:uiPriority w:val="99"/>
     <w:semiHidden/>
     <w:rsid w:val="00C13A5B"/>
   </w:style>
-  <w:style w:type="paragraph" w:styleId="Cabealho">
+  <w:style w:type="paragraph" w:styleId="Header">
     <w:name w:val="header"/>
     <w:basedOn w:val="Normal"/>
-    <w:link w:val="CabealhoChar"/>
+    <w:link w:val="HeaderChar"/>
     <w:uiPriority w:val="99"/>
     <w:unhideWhenUsed/>
     <w:rsid w:val="00C13A5B"/>
@@ -2091,10 +2196,10 @@
       <w:spacing w:after="0" w:line="240" w:lineRule="auto"/>
     </w:pPr>
   </w:style>
-  <w:style w:type="character" w:customStyle="1" w:styleId="CabealhoChar">
-    <w:name w:val="Cabeçalho Char"/>
-    <w:basedOn w:val="Fontepargpadro"/>
-    <w:link w:val="Cabealho"/>
+  <w:style w:type="character" w:customStyle="1" w:styleId="HeaderChar">
+    <w:name w:val="Header Char"/>
+    <w:basedOn w:val="DefaultParagraphFont"/>
+    <w:link w:val="Header"/>
     <w:uiPriority w:val="99"/>
     <w:rsid w:val="00C13A5B"/>
   </w:style>

</xml_diff>

<commit_message>
alteracao estado documento docx
</commit_message>
<xml_diff>
--- a/docassemble/docsdaj/data/templates/requerimento-para-desarquivamento.docx
+++ b/docassemble/docsdaj/data/templates/requerimento-para-desarquivamento.docx
@@ -775,6 +775,14 @@
           <w:szCs w:val="24"/>
         </w:rPr>
         <w:t>{{ sigla_identidade }}</w:t>
+      </w:r>
+      <w:r>
+        <w:rPr>
+          <w:rFonts w:ascii="Times New Roman" w:eastAsia="Times New Roman" w:hAnsi="Times New Roman" w:cs="Times New Roman"/>
+          <w:sz w:val="24"/>
+          <w:szCs w:val="24"/>
+        </w:rPr>
+        <w:t>/{{ sigla_estado_identidade}}</w:t>
       </w:r>
       <w:r>
         <w:rPr>

</xml_diff>